<commit_message>
correct some mistakes, add hard copy
</commit_message>
<xml_diff>
--- a/Тестовое задание.docx
+++ b/Тестовое задание.docx
@@ -118,7 +118,6 @@
           <w:rFonts w:ascii="Arial" w:hAnsi="Arial" w:cs="Arial"/>
           <w:sz w:val="20"/>
           <w:szCs w:val="20"/>
-          <w:lang w:val="en-US"/>
         </w:rPr>
       </w:pPr>
       <w:r>
@@ -211,6 +210,7 @@
       <w:r>
         <w:rPr>
           <w:rFonts w:ascii="Arial" w:eastAsia="Times New Roman" w:hAnsi="Arial" w:cs="Arial"/>
+          <w:color w:val="FF0000"/>
           <w:sz w:val="20"/>
           <w:szCs w:val="20"/>
         </w:rPr>
@@ -234,15 +234,16 @@
             <v:path o:extrusionok="f" gradientshapeok="t" o:connecttype="rect"/>
             <o:lock v:ext="edit" aspectratio="t"/>
           </v:shapetype>
-          <v:shape id="_x0000_i1295" type="#_x0000_t75" style="width:20.05pt;height:18.15pt" o:ole="">
+          <v:shape id="_x0000_i1286" type="#_x0000_t75" style="width:20.15pt;height:17.85pt" o:ole="">
             <v:imagedata r:id="rId7" o:title=""/>
           </v:shape>
-          <w:control r:id="rId8" w:name="DefaultOcxName4" w:shapeid="_x0000_i1295"/>
+          <w:control r:id="rId8" w:name="DefaultOcxName4" w:shapeid="_x0000_i1286"/>
         </w:object>
       </w:r>
       <w:r>
         <w:rPr>
           <w:rFonts w:ascii="Arial" w:eastAsia="Times New Roman" w:hAnsi="Arial" w:cs="Arial"/>
+          <w:color w:val="FF0000"/>
           <w:sz w:val="20"/>
           <w:szCs w:val="20"/>
         </w:rPr>
@@ -255,7 +256,7 @@
           <w:szCs w:val="20"/>
         </w:rPr>
         <w:object w:dxaOrig="1440" w:dyaOrig="1440" w14:anchorId="3CCDF5DD">
-          <v:shape id="_x0000_i1103" type="#_x0000_t75" style="width:20.05pt;height:18.15pt" o:ole="">
+          <v:shape id="_x0000_i1103" type="#_x0000_t75" style="width:20.15pt;height:17.85pt" o:ole="">
             <v:imagedata r:id="rId7" o:title=""/>
           </v:shape>
           <w:control r:id="rId9" w:name="DefaultOcxName5" w:shapeid="_x0000_i1103"/>
@@ -276,7 +277,7 @@
           <w:szCs w:val="20"/>
         </w:rPr>
         <w:object w:dxaOrig="1440" w:dyaOrig="1440" w14:anchorId="445DE51E">
-          <v:shape id="_x0000_i1106" type="#_x0000_t75" style="width:20.05pt;height:18.15pt" o:ole="">
+          <v:shape id="_x0000_i1106" type="#_x0000_t75" style="width:20.15pt;height:17.85pt" o:ole="">
             <v:imagedata r:id="rId7" o:title=""/>
           </v:shape>
           <w:control r:id="rId10" w:name="DefaultOcxName6" w:shapeid="_x0000_i1106"/>
@@ -297,7 +298,7 @@
           <w:szCs w:val="20"/>
         </w:rPr>
         <w:object w:dxaOrig="1440" w:dyaOrig="1440" w14:anchorId="612B94D3">
-          <v:shape id="_x0000_i1109" type="#_x0000_t75" style="width:20.05pt;height:18.15pt" o:ole="">
+          <v:shape id="_x0000_i1109" type="#_x0000_t75" style="width:20.15pt;height:17.85pt" o:ole="">
             <v:imagedata r:id="rId7" o:title=""/>
           </v:shape>
           <w:control r:id="rId11" w:name="DefaultOcxName7" w:shapeid="_x0000_i1109"/>
@@ -436,31 +437,10 @@
           <w:szCs w:val="20"/>
         </w:rPr>
         <w:object w:dxaOrig="1440" w:dyaOrig="1440" w14:anchorId="5476DCCB">
-          <v:shape id="_x0000_i1286" type="#_x0000_t75" style="width:20.05pt;height:18.15pt" o:ole="">
-            <v:imagedata r:id="rId12" o:title=""/>
-          </v:shape>
-          <w:control r:id="rId13" w:name="DefaultOcxName8" w:shapeid="_x0000_i1286"/>
-        </w:object>
-      </w:r>
-      <w:r>
-        <w:rPr>
-          <w:rFonts w:ascii="Arial" w:eastAsia="Times New Roman" w:hAnsi="Arial" w:cs="Arial"/>
-          <w:sz w:val="20"/>
-          <w:szCs w:val="20"/>
-        </w:rPr>
-        <w:t>255</w:t>
-      </w:r>
-      <w:r>
-        <w:rPr>
-          <w:rFonts w:ascii="Arial" w:eastAsia="Times New Roman" w:hAnsi="Arial" w:cs="Arial"/>
-          <w:sz w:val="20"/>
-          <w:szCs w:val="20"/>
-        </w:rPr>
-        <w:object w:dxaOrig="1440" w:dyaOrig="1440" w14:anchorId="6F01388D">
-          <v:shape id="_x0000_i1115" type="#_x0000_t75" style="width:20.05pt;height:18.15pt" o:ole="">
+          <v:shape id="_x0000_i1112" type="#_x0000_t75" style="width:20.15pt;height:17.85pt" o:ole="">
             <v:imagedata r:id="rId7" o:title=""/>
           </v:shape>
-          <w:control r:id="rId14" w:name="DefaultOcxName9" w:shapeid="_x0000_i1115"/>
+          <w:control r:id="rId12" w:name="DefaultOcxName8" w:shapeid="_x0000_i1112"/>
         </w:object>
       </w:r>
       <w:r>
@@ -469,6 +449,27 @@
           <w:sz w:val="20"/>
           <w:szCs w:val="20"/>
         </w:rPr>
+        <w:t>255</w:t>
+      </w:r>
+      <w:r>
+        <w:rPr>
+          <w:rFonts w:ascii="Arial" w:eastAsia="Times New Roman" w:hAnsi="Arial" w:cs="Arial"/>
+          <w:sz w:val="20"/>
+          <w:szCs w:val="20"/>
+        </w:rPr>
+        <w:object w:dxaOrig="1440" w:dyaOrig="1440" w14:anchorId="6F01388D">
+          <v:shape id="_x0000_i1115" type="#_x0000_t75" style="width:20.15pt;height:17.85pt" o:ole="">
+            <v:imagedata r:id="rId7" o:title=""/>
+          </v:shape>
+          <w:control r:id="rId13" w:name="DefaultOcxName9" w:shapeid="_x0000_i1115"/>
+        </w:object>
+      </w:r>
+      <w:r>
+        <w:rPr>
+          <w:rFonts w:ascii="Arial" w:eastAsia="Times New Roman" w:hAnsi="Arial" w:cs="Arial"/>
+          <w:sz w:val="20"/>
+          <w:szCs w:val="20"/>
+        </w:rPr>
         <w:t>490</w:t>
       </w:r>
       <w:r>
@@ -478,8 +479,8 @@
           <w:szCs w:val="20"/>
         </w:rPr>
         <w:object w:dxaOrig="1440" w:dyaOrig="1440" w14:anchorId="1CE36D24">
-          <v:shape id="_x0000_i1118" type="#_x0000_t75" style="width:20.05pt;height:18.15pt" o:ole="">
-            <v:imagedata r:id="rId7" o:title=""/>
+          <v:shape id="_x0000_i1118" type="#_x0000_t75" style="width:20.15pt;height:17.85pt" o:ole="">
+            <v:imagedata r:id="rId14" o:title=""/>
           </v:shape>
           <w:control r:id="rId15" w:name="DefaultOcxName10" w:shapeid="_x0000_i1118"/>
         </w:object>
@@ -499,7 +500,7 @@
           <w:szCs w:val="20"/>
         </w:rPr>
         <w:object w:dxaOrig="1440" w:dyaOrig="1440" w14:anchorId="5BDEB18D">
-          <v:shape id="_x0000_i1121" type="#_x0000_t75" style="width:20.05pt;height:18.15pt" o:ole="">
+          <v:shape id="_x0000_i1121" type="#_x0000_t75" style="width:20.15pt;height:17.85pt" o:ole="">
             <v:imagedata r:id="rId7" o:title=""/>
           </v:shape>
           <w:control r:id="rId16" w:name="DefaultOcxName11" w:shapeid="_x0000_i1121"/>
@@ -621,7 +622,25 @@
           <w:sz w:val="20"/>
           <w:szCs w:val="20"/>
         </w:rPr>
-        <w:t xml:space="preserve"> можно рассчитать как процент пользователей, вернувшихся в продукт через определенное время (например, через 1 день, 1 неделю, 1 месяц)</w:t>
+        <w:t xml:space="preserve"> можно </w:t>
+      </w:r>
+      <w:proofErr w:type="gramStart"/>
+      <w:r>
+        <w:rPr>
+          <w:rFonts w:ascii="Arial" w:hAnsi="Arial" w:cs="Arial"/>
+          <w:sz w:val="20"/>
+          <w:szCs w:val="20"/>
+        </w:rPr>
+        <w:t>рассчитать</w:t>
+      </w:r>
+      <w:proofErr w:type="gramEnd"/>
+      <w:r>
+        <w:rPr>
+          <w:rFonts w:ascii="Arial" w:hAnsi="Arial" w:cs="Arial"/>
+          <w:sz w:val="20"/>
+          <w:szCs w:val="20"/>
+        </w:rPr>
+        <w:t xml:space="preserve"> как процент пользователей, вернувшихся в продукт через определенное время (например, через 1 день, 1 неделю, 1 месяц)</w:t>
       </w:r>
       <w:r>
         <w:rPr>
@@ -657,7 +676,7 @@
           <w:szCs w:val="20"/>
         </w:rPr>
         <w:object w:dxaOrig="1440" w:dyaOrig="1440" w14:anchorId="6D08F4A0">
-          <v:shape id="_x0000_i1124" type="#_x0000_t75" style="width:20.05pt;height:18.15pt" o:ole="">
+          <v:shape id="_x0000_i1124" type="#_x0000_t75" style="width:20.15pt;height:17.85pt" o:ole="">
             <v:imagedata r:id="rId7" o:title=""/>
           </v:shape>
           <w:control r:id="rId17" w:name="DefaultOcxName12" w:shapeid="_x0000_i1124"/>
@@ -678,10 +697,10 @@
           <w:szCs w:val="20"/>
         </w:rPr>
         <w:object w:dxaOrig="1440" w:dyaOrig="1440" w14:anchorId="0B9D8920">
-          <v:shape id="_x0000_i1287" type="#_x0000_t75" style="width:20.05pt;height:18.15pt" o:ole="">
-            <v:imagedata r:id="rId12" o:title=""/>
+          <v:shape id="_x0000_i1127" type="#_x0000_t75" style="width:20.15pt;height:17.85pt" o:ole="">
+            <v:imagedata r:id="rId14" o:title=""/>
           </v:shape>
-          <w:control r:id="rId18" w:name="DefaultOcxName13" w:shapeid="_x0000_i1287"/>
+          <w:control r:id="rId18" w:name="DefaultOcxName13" w:shapeid="_x0000_i1127"/>
         </w:object>
       </w:r>
       <w:r>
@@ -699,7 +718,7 @@
           <w:szCs w:val="20"/>
         </w:rPr>
         <w:object w:dxaOrig="1440" w:dyaOrig="1440" w14:anchorId="35A252CA">
-          <v:shape id="_x0000_i1130" type="#_x0000_t75" style="width:20.05pt;height:18.15pt" o:ole="">
+          <v:shape id="_x0000_i1130" type="#_x0000_t75" style="width:20.15pt;height:17.85pt" o:ole="">
             <v:imagedata r:id="rId7" o:title=""/>
           </v:shape>
           <w:control r:id="rId19" w:name="DefaultOcxName14" w:shapeid="_x0000_i1130"/>
@@ -720,7 +739,7 @@
           <w:szCs w:val="20"/>
         </w:rPr>
         <w:object w:dxaOrig="1440" w:dyaOrig="1440" w14:anchorId="2F4ED1C5">
-          <v:shape id="_x0000_i1133" type="#_x0000_t75" style="width:20.05pt;height:18.15pt" o:ole="">
+          <v:shape id="_x0000_i1133" type="#_x0000_t75" style="width:20.15pt;height:17.85pt" o:ole="">
             <v:imagedata r:id="rId7" o:title=""/>
           </v:shape>
           <w:control r:id="rId20" w:name="DefaultOcxName15" w:shapeid="_x0000_i1133"/>
@@ -748,6 +767,17 @@
     </w:p>
     <w:p>
       <w:pPr>
+        <w:shd w:val="clear" w:color="auto" w:fill="FFFFFF"/>
+        <w:spacing w:after="150" w:line="240" w:lineRule="auto"/>
+        <w:rPr>
+          <w:rFonts w:ascii="Arial" w:eastAsia="Times New Roman" w:hAnsi="Arial" w:cs="Arial"/>
+          <w:sz w:val="20"/>
+          <w:szCs w:val="20"/>
+        </w:rPr>
+      </w:pPr>
+    </w:p>
+    <w:p>
+      <w:pPr>
         <w:spacing w:after="0" w:line="240" w:lineRule="auto"/>
         <w:rPr>
           <w:rFonts w:ascii="Arial" w:eastAsia="Times New Roman" w:hAnsi="Arial" w:cs="Arial"/>
@@ -787,7 +817,25 @@
           <w:sz w:val="24"/>
           <w:szCs w:val="24"/>
         </w:rPr>
-        <w:t xml:space="preserve"> кривые 2 продуктов. Какие выводы можно сделать, глядя на них? </w:t>
+        <w:t xml:space="preserve"> кривые 2 </w:t>
+      </w:r>
+      <w:proofErr w:type="gramStart"/>
+      <w:r>
+        <w:rPr>
+          <w:rFonts w:ascii="Arial" w:eastAsia="Times New Roman" w:hAnsi="Arial" w:cs="Arial"/>
+          <w:sz w:val="24"/>
+          <w:szCs w:val="24"/>
+        </w:rPr>
+        <w:t>продуктов</w:t>
+      </w:r>
+      <w:proofErr w:type="gramEnd"/>
+      <w:r>
+        <w:rPr>
+          <w:rFonts w:ascii="Arial" w:eastAsia="Times New Roman" w:hAnsi="Arial" w:cs="Arial"/>
+          <w:sz w:val="24"/>
+          <w:szCs w:val="24"/>
+        </w:rPr>
+        <w:t>. Какие выводы можно сделать, глядя на них? </w:t>
       </w:r>
     </w:p>
     <w:p>
@@ -799,9 +847,17 @@
           <w:szCs w:val="18"/>
         </w:rPr>
         <w:drawing>
-          <wp:inline distT="0" distB="0" distL="0" distR="0" wp14:anchorId="504DAF7A" wp14:editId="4C43B803">
-            <wp:extent cx="5673436" cy="2905551"/>
+          <wp:anchor distT="0" distB="0" distL="114300" distR="114300" simplePos="0" relativeHeight="251658240" behindDoc="0" locked="0" layoutInCell="1" allowOverlap="1" wp14:anchorId="504DAF7A" wp14:editId="172E8C76">
+            <wp:simplePos x="0" y="0"/>
+            <wp:positionH relativeFrom="column">
+              <wp:posOffset>-3810</wp:posOffset>
+            </wp:positionH>
+            <wp:positionV relativeFrom="paragraph">
+              <wp:posOffset>4445</wp:posOffset>
+            </wp:positionV>
+            <wp:extent cx="5673090" cy="2905125"/>
             <wp:effectExtent l="0" t="0" r="3810" b="9525"/>
+            <wp:wrapTopAndBottom/>
             <wp:docPr id="13" name="Рисунок 13"/>
             <wp:cNvGraphicFramePr>
               <a:graphicFrameLocks xmlns:a="http://schemas.openxmlformats.org/drawingml/2006/main" noChangeAspect="1"/>
@@ -831,7 +887,7 @@
                   <pic:spPr bwMode="auto">
                     <a:xfrm>
                       <a:off x="0" y="0"/>
-                      <a:ext cx="5680381" cy="2909108"/>
+                      <a:ext cx="5673090" cy="2905125"/>
                     </a:xfrm>
                     <a:prstGeom prst="rect">
                       <a:avLst/>
@@ -844,7 +900,7 @@
                 </pic:pic>
               </a:graphicData>
             </a:graphic>
-          </wp:inline>
+          </wp:anchor>
         </w:drawing>
       </w:r>
     </w:p>
@@ -856,7 +912,6 @@
           <w:color w:val="FF0000"/>
           <w:sz w:val="24"/>
           <w:szCs w:val="24"/>
-          <w:lang w:val="en-US"/>
         </w:rPr>
       </w:pPr>
       <w:r>
@@ -885,7 +940,47 @@
           <w:sz w:val="24"/>
           <w:szCs w:val="24"/>
         </w:rPr>
-        <w:t>можно сделать вывод, что красный продукт полностью не оправдал ожидания пользователей и те кто попробовал его в «нулевой» день, полностью отказались к пятому дню. Синий продукт, сохранил половину «нулевых» пользователей к 6 дню, далее идет плавное уменьшение. Но в целом ситуация намного лучше чем у красных.</w:t>
+        <w:t xml:space="preserve">можно сделать вывод, что красный продукт полностью не оправдал ожидания пользователей и </w:t>
+      </w:r>
+      <w:proofErr w:type="gramStart"/>
+      <w:r>
+        <w:rPr>
+          <w:rFonts w:ascii="Arial" w:eastAsia="Times New Roman" w:hAnsi="Arial" w:cs="Arial"/>
+          <w:color w:val="FF0000"/>
+          <w:sz w:val="24"/>
+          <w:szCs w:val="24"/>
+        </w:rPr>
+        <w:t>те</w:t>
+      </w:r>
+      <w:proofErr w:type="gramEnd"/>
+      <w:r>
+        <w:rPr>
+          <w:rFonts w:ascii="Arial" w:eastAsia="Times New Roman" w:hAnsi="Arial" w:cs="Arial"/>
+          <w:color w:val="FF0000"/>
+          <w:sz w:val="24"/>
+          <w:szCs w:val="24"/>
+        </w:rPr>
+        <w:t xml:space="preserve"> кто попробовал его в «нулевой» день, полностью отказались к пятому дню. Синий продукт, сохранил половину «нулевых» пользователей к 6 дню, далее идет плавное уменьшение. Но в целом ситуация намного </w:t>
+      </w:r>
+      <w:proofErr w:type="gramStart"/>
+      <w:r>
+        <w:rPr>
+          <w:rFonts w:ascii="Arial" w:eastAsia="Times New Roman" w:hAnsi="Arial" w:cs="Arial"/>
+          <w:color w:val="FF0000"/>
+          <w:sz w:val="24"/>
+          <w:szCs w:val="24"/>
+        </w:rPr>
+        <w:t>лучше</w:t>
+      </w:r>
+      <w:proofErr w:type="gramEnd"/>
+      <w:r>
+        <w:rPr>
+          <w:rFonts w:ascii="Arial" w:eastAsia="Times New Roman" w:hAnsi="Arial" w:cs="Arial"/>
+          <w:color w:val="FF0000"/>
+          <w:sz w:val="24"/>
+          <w:szCs w:val="24"/>
+        </w:rPr>
+        <w:t xml:space="preserve"> чем у красных.</w:t>
       </w:r>
     </w:p>
     <w:p/>
@@ -985,7 +1080,7 @@
           <w:szCs w:val="20"/>
         </w:rPr>
         <w:object w:dxaOrig="1440" w:dyaOrig="1440" w14:anchorId="6116FC56">
-          <v:shape id="_x0000_i1136" type="#_x0000_t75" style="width:20.05pt;height:18.15pt" o:ole="">
+          <v:shape id="_x0000_i1136" type="#_x0000_t75" style="width:20.15pt;height:17.85pt" o:ole="">
             <v:imagedata r:id="rId7" o:title=""/>
           </v:shape>
           <w:control r:id="rId22" w:name="DefaultOcxName17" w:shapeid="_x0000_i1136"/>
@@ -1006,7 +1101,7 @@
           <w:szCs w:val="20"/>
         </w:rPr>
         <w:object w:dxaOrig="1440" w:dyaOrig="1440" w14:anchorId="49DB6913">
-          <v:shape id="_x0000_i1139" type="#_x0000_t75" style="width:20.05pt;height:18.15pt" o:ole="">
+          <v:shape id="_x0000_i1139" type="#_x0000_t75" style="width:20.15pt;height:17.85pt" o:ole="">
             <v:imagedata r:id="rId7" o:title=""/>
           </v:shape>
           <w:control r:id="rId23" w:name="DefaultOcxName18" w:shapeid="_x0000_i1139"/>
@@ -1027,10 +1122,10 @@
           <w:szCs w:val="20"/>
         </w:rPr>
         <w:object w:dxaOrig="1440" w:dyaOrig="1440" w14:anchorId="015AE515">
-          <v:shape id="_x0000_i1288" type="#_x0000_t75" style="width:20.05pt;height:18.15pt" o:ole="">
-            <v:imagedata r:id="rId12" o:title=""/>
+          <v:shape id="_x0000_i1142" type="#_x0000_t75" style="width:20.15pt;height:17.85pt" o:ole="">
+            <v:imagedata r:id="rId14" o:title=""/>
           </v:shape>
-          <w:control r:id="rId24" w:name="DefaultOcxName19" w:shapeid="_x0000_i1288"/>
+          <w:control r:id="rId24" w:name="DefaultOcxName19" w:shapeid="_x0000_i1142"/>
         </w:object>
       </w:r>
       <w:r>
@@ -1048,7 +1143,7 @@
           <w:szCs w:val="20"/>
         </w:rPr>
         <w:object w:dxaOrig="1440" w:dyaOrig="1440" w14:anchorId="17130EAE">
-          <v:shape id="_x0000_i1145" type="#_x0000_t75" style="width:20.05pt;height:18.15pt" o:ole="">
+          <v:shape id="_x0000_i1145" type="#_x0000_t75" style="width:20.15pt;height:17.85pt" o:ole="">
             <v:imagedata r:id="rId7" o:title=""/>
           </v:shape>
           <w:control r:id="rId25" w:name="DefaultOcxName20" w:shapeid="_x0000_i1145"/>
@@ -1117,7 +1212,7 @@
           <w:szCs w:val="20"/>
         </w:rPr>
         <w:object w:dxaOrig="1440" w:dyaOrig="1440" w14:anchorId="5126D798">
-          <v:shape id="_x0000_i1148" type="#_x0000_t75" style="width:20.05pt;height:18.15pt" o:ole="">
+          <v:shape id="_x0000_i1148" type="#_x0000_t75" style="width:20.15pt;height:17.85pt" o:ole="">
             <v:imagedata r:id="rId7" o:title=""/>
           </v:shape>
           <w:control r:id="rId26" w:name="DefaultOcxName21" w:shapeid="_x0000_i1148"/>
@@ -1138,7 +1233,7 @@
           <w:szCs w:val="20"/>
         </w:rPr>
         <w:object w:dxaOrig="1440" w:dyaOrig="1440" w14:anchorId="5A29B1E7">
-          <v:shape id="_x0000_i1151" type="#_x0000_t75" style="width:20.05pt;height:18.15pt" o:ole="">
+          <v:shape id="_x0000_i1151" type="#_x0000_t75" style="width:20.15pt;height:17.85pt" o:ole="">
             <v:imagedata r:id="rId7" o:title=""/>
           </v:shape>
           <w:control r:id="rId27" w:name="DefaultOcxName22" w:shapeid="_x0000_i1151"/>
@@ -1159,7 +1254,7 @@
           <w:szCs w:val="20"/>
         </w:rPr>
         <w:object w:dxaOrig="1440" w:dyaOrig="1440" w14:anchorId="0C9ADE9C">
-          <v:shape id="_x0000_i1154" type="#_x0000_t75" style="width:20.05pt;height:18.15pt" o:ole="">
+          <v:shape id="_x0000_i1154" type="#_x0000_t75" style="width:20.15pt;height:17.85pt" o:ole="">
             <v:imagedata r:id="rId7" o:title=""/>
           </v:shape>
           <w:control r:id="rId28" w:name="DefaultOcxName23" w:shapeid="_x0000_i1154"/>
@@ -1180,10 +1275,10 @@
           <w:szCs w:val="20"/>
         </w:rPr>
         <w:object w:dxaOrig="1440" w:dyaOrig="1440" w14:anchorId="2C5ACB88">
-          <v:shape id="_x0000_i1289" type="#_x0000_t75" style="width:20.05pt;height:18.15pt" o:ole="">
-            <v:imagedata r:id="rId12" o:title=""/>
+          <v:shape id="_x0000_i1157" type="#_x0000_t75" style="width:20.15pt;height:17.85pt" o:ole="">
+            <v:imagedata r:id="rId14" o:title=""/>
           </v:shape>
-          <w:control r:id="rId29" w:name="DefaultOcxName24" w:shapeid="_x0000_i1289"/>
+          <w:control r:id="rId29" w:name="DefaultOcxName24" w:shapeid="_x0000_i1157"/>
         </w:object>
       </w:r>
       <w:r>
@@ -1313,13 +1408,23 @@
         <w:t>Promoters</w:t>
       </w:r>
       <w:proofErr w:type="spellEnd"/>
+      <w:proofErr w:type="gramStart"/>
       <w:r>
         <w:rPr>
           <w:rFonts w:ascii="Arial" w:hAnsi="Arial" w:cs="Arial"/>
           <w:sz w:val="20"/>
           <w:szCs w:val="20"/>
         </w:rPr>
-        <w:t>) , Нейтралы (</w:t>
+        <w:t>) ,</w:t>
+      </w:r>
+      <w:proofErr w:type="gramEnd"/>
+      <w:r>
+        <w:rPr>
+          <w:rFonts w:ascii="Arial" w:hAnsi="Arial" w:cs="Arial"/>
+          <w:sz w:val="20"/>
+          <w:szCs w:val="20"/>
+        </w:rPr>
+        <w:t xml:space="preserve"> Нейтралы (</w:t>
       </w:r>
       <w:proofErr w:type="spellStart"/>
       <w:r>
@@ -1375,7 +1480,7 @@
           <w:szCs w:val="20"/>
         </w:rPr>
         <w:object w:dxaOrig="1440" w:dyaOrig="1440" w14:anchorId="62E56F9D">
-          <v:shape id="_x0000_i1160" type="#_x0000_t75" style="width:20.05pt;height:18.15pt" o:ole="">
+          <v:shape id="_x0000_i1160" type="#_x0000_t75" style="width:20.15pt;height:17.85pt" o:ole="">
             <v:imagedata r:id="rId7" o:title=""/>
           </v:shape>
           <w:control r:id="rId30" w:name="DefaultOcxName30" w:shapeid="_x0000_i1160"/>
@@ -1396,7 +1501,7 @@
           <w:szCs w:val="20"/>
         </w:rPr>
         <w:object w:dxaOrig="1440" w:dyaOrig="1440" w14:anchorId="16F7B779">
-          <v:shape id="_x0000_i1163" type="#_x0000_t75" style="width:20.05pt;height:18.15pt" o:ole="">
+          <v:shape id="_x0000_i1163" type="#_x0000_t75" style="width:20.15pt;height:17.85pt" o:ole="">
             <v:imagedata r:id="rId7" o:title=""/>
           </v:shape>
           <w:control r:id="rId31" w:name="DefaultOcxName31" w:shapeid="_x0000_i1163"/>
@@ -1417,7 +1522,7 @@
           <w:szCs w:val="20"/>
         </w:rPr>
         <w:object w:dxaOrig="1440" w:dyaOrig="1440" w14:anchorId="384663D7">
-          <v:shape id="_x0000_i1166" type="#_x0000_t75" style="width:20.05pt;height:18.15pt" o:ole="">
+          <v:shape id="_x0000_i1166" type="#_x0000_t75" style="width:20.15pt;height:17.85pt" o:ole="">
             <v:imagedata r:id="rId7" o:title=""/>
           </v:shape>
           <w:control r:id="rId32" w:name="DefaultOcxName32" w:shapeid="_x0000_i1166"/>
@@ -1438,10 +1543,10 @@
           <w:szCs w:val="20"/>
         </w:rPr>
         <w:object w:dxaOrig="1440" w:dyaOrig="1440" w14:anchorId="7F71027F">
-          <v:shape id="_x0000_i1290" type="#_x0000_t75" style="width:20.05pt;height:18.15pt" o:ole="">
-            <v:imagedata r:id="rId12" o:title=""/>
+          <v:shape id="_x0000_i1169" type="#_x0000_t75" style="width:20.15pt;height:17.85pt" o:ole="">
+            <v:imagedata r:id="rId14" o:title=""/>
           </v:shape>
-          <w:control r:id="rId33" w:name="DefaultOcxName33" w:shapeid="_x0000_i1290"/>
+          <w:control r:id="rId33" w:name="DefaultOcxName33" w:shapeid="_x0000_i1169"/>
         </w:object>
       </w:r>
       <w:r>
@@ -1737,7 +1842,14 @@
         <w:rPr>
           <w:color w:val="FF0000"/>
         </w:rPr>
-        <w:t xml:space="preserve"> выборка, направление  </w:t>
+        <w:t xml:space="preserve"> выборка, </w:t>
+      </w:r>
+      <w:proofErr w:type="gramStart"/>
+      <w:r>
+        <w:rPr>
+          <w:color w:val="FF0000"/>
+        </w:rPr>
+        <w:t xml:space="preserve">направление  </w:t>
       </w:r>
       <w:proofErr w:type="spellStart"/>
       <w:r>
@@ -1747,6 +1859,7 @@
         <w:t>one</w:t>
       </w:r>
       <w:proofErr w:type="spellEnd"/>
+      <w:proofErr w:type="gramEnd"/>
       <w:r>
         <w:rPr>
           <w:color w:val="FF0000"/>
@@ -1782,60 +1895,60 @@
     </w:p>
     <w:p>
       <w:pPr>
-        <w:rPr>
-          <w:color w:val="FF0000"/>
-        </w:rPr>
-      </w:pPr>
-      <w:r>
         <w:rPr>
           <w:color w:val="FF0000"/>
           <w:lang w:val="en-US"/>
         </w:rPr>
-        <w:t xml:space="preserve">Test1_ </w:t>
-      </w:r>
-      <w:proofErr w:type="spellStart"/>
+      </w:pPr>
       <w:r>
         <w:rPr>
           <w:color w:val="FF0000"/>
           <w:lang w:val="en-US"/>
         </w:rPr>
-        <w:t>p_value</w:t>
-      </w:r>
-      <w:proofErr w:type="spellEnd"/>
+        <w:t xml:space="preserve">Test1_ </w:t>
+      </w:r>
+      <w:proofErr w:type="spellStart"/>
       <w:r>
         <w:rPr>
           <w:color w:val="FF0000"/>
           <w:lang w:val="en-US"/>
         </w:rPr>
-        <w:t xml:space="preserve"> = 0.65, test2_p_value = </w:t>
-      </w:r>
+        <w:t>p_value</w:t>
+      </w:r>
+      <w:proofErr w:type="spellEnd"/>
       <w:r>
         <w:rPr>
           <w:color w:val="FF0000"/>
           <w:lang w:val="en-US"/>
         </w:rPr>
-        <w:t>0.99</w:t>
+        <w:t xml:space="preserve"> = 0.65, test2_p_value = </w:t>
       </w:r>
       <w:r>
         <w:rPr>
           <w:color w:val="FF0000"/>
           <w:lang w:val="en-US"/>
         </w:rPr>
-        <w:t>9,</w:t>
+        <w:t>0.99</w:t>
       </w:r>
       <w:r>
         <w:rPr>
           <w:color w:val="FF0000"/>
           <w:lang w:val="en-US"/>
         </w:rPr>
-        <w:t xml:space="preserve"> test3_p_value = 0.03. </w:t>
-      </w:r>
-    </w:p>
-    <w:p>
-      <w:pPr>
+        <w:t>9,</w:t>
+      </w:r>
+      <w:r>
         <w:rPr>
           <w:color w:val="FF0000"/>
           <w:lang w:val="en-US"/>
+        </w:rPr>
+        <w:t xml:space="preserve"> test3_p_value = 0.03. </w:t>
+      </w:r>
+    </w:p>
+    <w:p>
+      <w:pPr>
+        <w:rPr>
+          <w:color w:val="FF0000"/>
         </w:rPr>
       </w:pPr>
       <w:r>
@@ -1945,7 +2058,7 @@
         </w:rPr>
         <w:lastRenderedPageBreak/>
         <w:object w:dxaOrig="1440" w:dyaOrig="1440" w14:anchorId="1314A003">
-          <v:shape id="_x0000_i1172" type="#_x0000_t75" style="width:20.05pt;height:18.15pt" o:ole="">
+          <v:shape id="_x0000_i1172" type="#_x0000_t75" style="width:20.15pt;height:17.85pt" o:ole="">
             <v:imagedata r:id="rId7" o:title=""/>
           </v:shape>
           <w:control r:id="rId34" w:name="DefaultOcxName42" w:shapeid="_x0000_i1172"/>
@@ -1962,19 +2075,21 @@
       <w:r>
         <w:rPr>
           <w:rFonts w:ascii="Arial" w:eastAsia="Times New Roman" w:hAnsi="Arial" w:cs="Arial"/>
+          <w:color w:val="FF0000"/>
           <w:sz w:val="20"/>
           <w:szCs w:val="20"/>
         </w:rPr>
         <w:object w:dxaOrig="1440" w:dyaOrig="1440" w14:anchorId="194B3E53">
-          <v:shape id="_x0000_i1297" type="#_x0000_t75" style="width:20.05pt;height:18.15pt" o:ole="">
+          <v:shape id="_x0000_i1288" type="#_x0000_t75" style="width:20.15pt;height:17.85pt" o:ole="">
             <v:imagedata r:id="rId7" o:title=""/>
           </v:shape>
-          <w:control r:id="rId35" w:name="DefaultOcxName43" w:shapeid="_x0000_i1297"/>
+          <w:control r:id="rId35" w:name="DefaultOcxName43" w:shapeid="_x0000_i1288"/>
         </w:object>
       </w:r>
       <w:r>
         <w:rPr>
           <w:rFonts w:ascii="Arial" w:eastAsia="Times New Roman" w:hAnsi="Arial" w:cs="Arial"/>
+          <w:color w:val="FF0000"/>
           <w:sz w:val="20"/>
           <w:szCs w:val="20"/>
         </w:rPr>
@@ -1987,7 +2102,7 @@
           <w:szCs w:val="20"/>
         </w:rPr>
         <w:object w:dxaOrig="1440" w:dyaOrig="1440" w14:anchorId="76A2C892">
-          <v:shape id="_x0000_i1178" type="#_x0000_t75" style="width:20.05pt;height:18.15pt" o:ole="">
+          <v:shape id="_x0000_i1178" type="#_x0000_t75" style="width:20.15pt;height:17.85pt" o:ole="">
             <v:imagedata r:id="rId7" o:title=""/>
           </v:shape>
           <w:control r:id="rId36" w:name="DefaultOcxName44" w:shapeid="_x0000_i1178"/>
@@ -2008,7 +2123,7 @@
           <w:szCs w:val="20"/>
         </w:rPr>
         <w:object w:dxaOrig="1440" w:dyaOrig="1440" w14:anchorId="5DF581BF">
-          <v:shape id="_x0000_i1181" type="#_x0000_t75" style="width:20.05pt;height:18.15pt" o:ole="">
+          <v:shape id="_x0000_i1181" type="#_x0000_t75" style="width:20.15pt;height:17.85pt" o:ole="">
             <v:imagedata r:id="rId7" o:title=""/>
           </v:shape>
           <w:control r:id="rId37" w:name="DefaultOcxName45" w:shapeid="_x0000_i1181"/>
@@ -2029,7 +2144,7 @@
           <w:szCs w:val="20"/>
         </w:rPr>
         <w:object w:dxaOrig="1440" w:dyaOrig="1440" w14:anchorId="2E7F6E34">
-          <v:shape id="_x0000_i1184" type="#_x0000_t75" style="width:20.05pt;height:18.15pt" o:ole="">
+          <v:shape id="_x0000_i1184" type="#_x0000_t75" style="width:20.15pt;height:17.85pt" o:ole="">
             <v:imagedata r:id="rId7" o:title=""/>
           </v:shape>
           <w:control r:id="rId38" w:name="DefaultOcxName46" w:shapeid="_x0000_i1184"/>
@@ -2067,6 +2182,86 @@
         <w:spacing w:after="0" w:line="240" w:lineRule="auto"/>
         <w:rPr>
           <w:rFonts w:ascii="Arial" w:eastAsia="Times New Roman" w:hAnsi="Arial" w:cs="Arial"/>
+          <w:sz w:val="20"/>
+          <w:szCs w:val="20"/>
+        </w:rPr>
+      </w:pPr>
+    </w:p>
+    <w:p>
+      <w:pPr>
+        <w:spacing w:after="0" w:line="240" w:lineRule="auto"/>
+        <w:rPr>
+          <w:rFonts w:ascii="Arial" w:eastAsia="Times New Roman" w:hAnsi="Arial" w:cs="Arial"/>
+          <w:sz w:val="20"/>
+          <w:szCs w:val="20"/>
+        </w:rPr>
+      </w:pPr>
+    </w:p>
+    <w:p>
+      <w:pPr>
+        <w:spacing w:after="0" w:line="240" w:lineRule="auto"/>
+        <w:rPr>
+          <w:rFonts w:ascii="Arial" w:eastAsia="Times New Roman" w:hAnsi="Arial" w:cs="Arial"/>
+          <w:sz w:val="20"/>
+          <w:szCs w:val="20"/>
+        </w:rPr>
+      </w:pPr>
+    </w:p>
+    <w:p>
+      <w:pPr>
+        <w:spacing w:after="0" w:line="240" w:lineRule="auto"/>
+        <w:rPr>
+          <w:rFonts w:ascii="Arial" w:eastAsia="Times New Roman" w:hAnsi="Arial" w:cs="Arial"/>
+          <w:sz w:val="20"/>
+          <w:szCs w:val="20"/>
+        </w:rPr>
+      </w:pPr>
+    </w:p>
+    <w:p>
+      <w:pPr>
+        <w:spacing w:after="0" w:line="240" w:lineRule="auto"/>
+        <w:rPr>
+          <w:rFonts w:ascii="Arial" w:eastAsia="Times New Roman" w:hAnsi="Arial" w:cs="Arial"/>
+          <w:sz w:val="20"/>
+          <w:szCs w:val="20"/>
+        </w:rPr>
+      </w:pPr>
+    </w:p>
+    <w:p>
+      <w:pPr>
+        <w:spacing w:after="0" w:line="240" w:lineRule="auto"/>
+        <w:rPr>
+          <w:rFonts w:ascii="Arial" w:eastAsia="Times New Roman" w:hAnsi="Arial" w:cs="Arial"/>
+          <w:sz w:val="20"/>
+          <w:szCs w:val="20"/>
+        </w:rPr>
+      </w:pPr>
+    </w:p>
+    <w:p>
+      <w:pPr>
+        <w:spacing w:after="0" w:line="240" w:lineRule="auto"/>
+        <w:rPr>
+          <w:rFonts w:ascii="Arial" w:eastAsia="Times New Roman" w:hAnsi="Arial" w:cs="Arial"/>
+          <w:sz w:val="20"/>
+          <w:szCs w:val="20"/>
+        </w:rPr>
+      </w:pPr>
+    </w:p>
+    <w:p>
+      <w:pPr>
+        <w:spacing w:after="0" w:line="240" w:lineRule="auto"/>
+        <w:rPr>
+          <w:rFonts w:ascii="Arial" w:eastAsia="Times New Roman" w:hAnsi="Arial" w:cs="Arial"/>
+          <w:sz w:val="20"/>
+          <w:szCs w:val="20"/>
+        </w:rPr>
+      </w:pPr>
+    </w:p>
+    <w:p>
+      <w:pPr>
+        <w:spacing w:after="0" w:line="240" w:lineRule="auto"/>
+        <w:rPr>
+          <w:rFonts w:ascii="Arial" w:eastAsia="Times New Roman" w:hAnsi="Arial" w:cs="Arial"/>
           <w:sz w:val="24"/>
           <w:szCs w:val="24"/>
         </w:rPr>
@@ -2122,7 +2317,7 @@
           <w:szCs w:val="20"/>
         </w:rPr>
         <w:object w:dxaOrig="1440" w:dyaOrig="1440" w14:anchorId="69B3975B">
-          <v:shape id="_x0000_i1187" type="#_x0000_t75" style="width:20.05pt;height:18.15pt" o:ole="">
+          <v:shape id="_x0000_i1187" type="#_x0000_t75" style="width:20.15pt;height:17.85pt" o:ole="">
             <v:imagedata r:id="rId7" o:title=""/>
           </v:shape>
           <w:control r:id="rId39" w:name="DefaultOcxName47" w:shapeid="_x0000_i1187"/>
@@ -2143,8 +2338,8 @@
           <w:szCs w:val="20"/>
         </w:rPr>
         <w:object w:dxaOrig="1440" w:dyaOrig="1440" w14:anchorId="29C26F6D">
-          <v:shape id="_x0000_i1190" type="#_x0000_t75" style="width:20.05pt;height:18.15pt" o:ole="">
-            <v:imagedata r:id="rId7" o:title=""/>
+          <v:shape id="_x0000_i1190" type="#_x0000_t75" style="width:20.15pt;height:17.85pt" o:ole="">
+            <v:imagedata r:id="rId14" o:title=""/>
           </v:shape>
           <w:control r:id="rId40" w:name="DefaultOcxName48" w:shapeid="_x0000_i1190"/>
         </w:object>
@@ -2164,10 +2359,10 @@
           <w:szCs w:val="20"/>
         </w:rPr>
         <w:object w:dxaOrig="1440" w:dyaOrig="1440" w14:anchorId="23397B9F">
-          <v:shape id="_x0000_i1292" type="#_x0000_t75" style="width:20.05pt;height:18.15pt" o:ole="">
-            <v:imagedata r:id="rId12" o:title=""/>
+          <v:shape id="_x0000_i1193" type="#_x0000_t75" style="width:20.15pt;height:17.85pt" o:ole="">
+            <v:imagedata r:id="rId7" o:title=""/>
           </v:shape>
-          <w:control r:id="rId41" w:name="DefaultOcxName49" w:shapeid="_x0000_i1292"/>
+          <w:control r:id="rId41" w:name="DefaultOcxName49" w:shapeid="_x0000_i1193"/>
         </w:object>
       </w:r>
       <w:r>
@@ -2185,7 +2380,7 @@
           <w:szCs w:val="20"/>
         </w:rPr>
         <w:object w:dxaOrig="1440" w:dyaOrig="1440" w14:anchorId="6F484020">
-          <v:shape id="_x0000_i1196" type="#_x0000_t75" style="width:20.05pt;height:18.15pt" o:ole="">
+          <v:shape id="_x0000_i1196" type="#_x0000_t75" style="width:20.15pt;height:17.85pt" o:ole="">
             <v:imagedata r:id="rId7" o:title=""/>
           </v:shape>
           <w:control r:id="rId42" w:name="DefaultOcxName50" w:shapeid="_x0000_i1196"/>
@@ -2206,7 +2401,7 @@
           <w:szCs w:val="20"/>
         </w:rPr>
         <w:object w:dxaOrig="1440" w:dyaOrig="1440" w14:anchorId="41D102C3">
-          <v:shape id="_x0000_i1199" type="#_x0000_t75" style="width:20.05pt;height:18.15pt" o:ole="">
+          <v:shape id="_x0000_i1199" type="#_x0000_t75" style="width:20.15pt;height:17.85pt" o:ole="">
             <v:imagedata r:id="rId7" o:title=""/>
           </v:shape>
           <w:control r:id="rId43" w:name="DefaultOcxName51" w:shapeid="_x0000_i1199"/>
@@ -2297,7 +2492,7 @@
           <w:szCs w:val="20"/>
         </w:rPr>
         <w:object w:dxaOrig="1440" w:dyaOrig="1440" w14:anchorId="0A63C57D">
-          <v:shape id="_x0000_i1202" type="#_x0000_t75" style="width:20.05pt;height:18.15pt" o:ole="">
+          <v:shape id="_x0000_i1202" type="#_x0000_t75" style="width:20.15pt;height:17.85pt" o:ole="">
             <v:imagedata r:id="rId44" o:title=""/>
           </v:shape>
           <w:control r:id="rId45" w:name="DefaultOcxName52" w:shapeid="_x0000_i1202"/>
@@ -2318,7 +2513,7 @@
           <w:szCs w:val="20"/>
         </w:rPr>
         <w:object w:dxaOrig="1440" w:dyaOrig="1440" w14:anchorId="309C0D4D">
-          <v:shape id="_x0000_i1205" type="#_x0000_t75" style="width:20.05pt;height:18.15pt" o:ole="">
+          <v:shape id="_x0000_i1205" type="#_x0000_t75" style="width:20.15pt;height:17.85pt" o:ole="">
             <v:imagedata r:id="rId44" o:title=""/>
           </v:shape>
           <w:control r:id="rId46" w:name="DefaultOcxName53" w:shapeid="_x0000_i1205"/>
@@ -2339,10 +2534,10 @@
           <w:szCs w:val="20"/>
         </w:rPr>
         <w:object w:dxaOrig="1440" w:dyaOrig="1440" w14:anchorId="6DB701FC">
-          <v:shape id="_x0000_i1293" type="#_x0000_t75" style="width:20.05pt;height:18.15pt" o:ole="">
+          <v:shape id="_x0000_i1208" type="#_x0000_t75" style="width:20.15pt;height:17.85pt" o:ole="">
             <v:imagedata r:id="rId47" o:title=""/>
           </v:shape>
-          <w:control r:id="rId48" w:name="DefaultOcxName54" w:shapeid="_x0000_i1293"/>
+          <w:control r:id="rId48" w:name="DefaultOcxName54" w:shapeid="_x0000_i1208"/>
         </w:object>
       </w:r>
       <w:r>
@@ -2406,10 +2601,10 @@
           <w:szCs w:val="20"/>
         </w:rPr>
         <w:object w:dxaOrig="1440" w:dyaOrig="1440" w14:anchorId="20D41789">
-          <v:shape id="_x0000_i1294" type="#_x0000_t75" style="width:20.05pt;height:18.15pt" o:ole="">
+          <v:shape id="_x0000_i1211" type="#_x0000_t75" style="width:20.15pt;height:17.85pt" o:ole="">
             <v:imagedata r:id="rId47" o:title=""/>
           </v:shape>
-          <w:control r:id="rId49" w:name="DefaultOcxName55" w:shapeid="_x0000_i1294"/>
+          <w:control r:id="rId49" w:name="DefaultOcxName55" w:shapeid="_x0000_i1211"/>
         </w:object>
       </w:r>
       <w:r>
@@ -2434,6 +2629,66 @@
         <w:spacing w:after="0" w:line="240" w:lineRule="auto"/>
         <w:rPr>
           <w:rFonts w:ascii="Arial" w:eastAsia="Times New Roman" w:hAnsi="Arial" w:cs="Arial"/>
+          <w:sz w:val="20"/>
+          <w:szCs w:val="20"/>
+        </w:rPr>
+      </w:pPr>
+    </w:p>
+    <w:p>
+      <w:pPr>
+        <w:spacing w:after="0" w:line="240" w:lineRule="auto"/>
+        <w:rPr>
+          <w:rFonts w:ascii="Arial" w:eastAsia="Times New Roman" w:hAnsi="Arial" w:cs="Arial"/>
+          <w:sz w:val="20"/>
+          <w:szCs w:val="20"/>
+        </w:rPr>
+      </w:pPr>
+    </w:p>
+    <w:p>
+      <w:pPr>
+        <w:spacing w:after="0" w:line="240" w:lineRule="auto"/>
+        <w:rPr>
+          <w:rFonts w:ascii="Arial" w:eastAsia="Times New Roman" w:hAnsi="Arial" w:cs="Arial"/>
+          <w:sz w:val="20"/>
+          <w:szCs w:val="20"/>
+        </w:rPr>
+      </w:pPr>
+    </w:p>
+    <w:p>
+      <w:pPr>
+        <w:spacing w:after="0" w:line="240" w:lineRule="auto"/>
+        <w:rPr>
+          <w:rFonts w:ascii="Arial" w:eastAsia="Times New Roman" w:hAnsi="Arial" w:cs="Arial"/>
+          <w:sz w:val="20"/>
+          <w:szCs w:val="20"/>
+        </w:rPr>
+      </w:pPr>
+    </w:p>
+    <w:p>
+      <w:pPr>
+        <w:spacing w:after="0" w:line="240" w:lineRule="auto"/>
+        <w:rPr>
+          <w:rFonts w:ascii="Arial" w:eastAsia="Times New Roman" w:hAnsi="Arial" w:cs="Arial"/>
+          <w:sz w:val="20"/>
+          <w:szCs w:val="20"/>
+        </w:rPr>
+      </w:pPr>
+    </w:p>
+    <w:p>
+      <w:pPr>
+        <w:spacing w:after="0" w:line="240" w:lineRule="auto"/>
+        <w:rPr>
+          <w:rFonts w:ascii="Arial" w:eastAsia="Times New Roman" w:hAnsi="Arial" w:cs="Arial"/>
+          <w:sz w:val="20"/>
+          <w:szCs w:val="20"/>
+        </w:rPr>
+      </w:pPr>
+    </w:p>
+    <w:p>
+      <w:pPr>
+        <w:spacing w:after="0" w:line="240" w:lineRule="auto"/>
+        <w:rPr>
+          <w:rFonts w:ascii="Arial" w:eastAsia="Times New Roman" w:hAnsi="Arial" w:cs="Arial"/>
           <w:sz w:val="24"/>
           <w:szCs w:val="24"/>
         </w:rPr>
@@ -2489,7 +2744,7 @@
           <w:szCs w:val="20"/>
         </w:rPr>
         <w:object w:dxaOrig="1440" w:dyaOrig="1440" w14:anchorId="4C80A434">
-          <v:shape id="_x0000_i1214" type="#_x0000_t75" style="width:20.05pt;height:18.15pt" o:ole="">
+          <v:shape id="_x0000_i1214" type="#_x0000_t75" style="width:20.15pt;height:17.85pt" o:ole="">
             <v:imagedata r:id="rId7" o:title=""/>
           </v:shape>
           <w:control r:id="rId50" w:name="DefaultOcxName611" w:shapeid="_x0000_i1214"/>
@@ -2587,7 +2842,7 @@
           <w:szCs w:val="20"/>
         </w:rPr>
         <w:object w:dxaOrig="1440" w:dyaOrig="1440" w14:anchorId="24A2B157">
-          <v:shape id="_x0000_i1217" type="#_x0000_t75" style="width:20.05pt;height:18.15pt" o:ole="">
+          <v:shape id="_x0000_i1217" type="#_x0000_t75" style="width:20.15pt;height:17.85pt" o:ole="">
             <v:imagedata r:id="rId7" o:title=""/>
           </v:shape>
           <w:control r:id="rId52" w:name="DefaultOcxName61" w:shapeid="_x0000_i1217"/>
@@ -2676,11 +2931,12 @@
           <w:sz w:val="20"/>
           <w:szCs w:val="20"/>
         </w:rPr>
+        <w:lastRenderedPageBreak/>
         <w:object w:dxaOrig="1440" w:dyaOrig="1440" w14:anchorId="4D226C1D">
-          <v:shape id="_x0000_i1296" type="#_x0000_t75" style="width:20.05pt;height:18.15pt" o:ole="">
-            <v:imagedata r:id="rId12" o:title=""/>
+          <v:shape id="_x0000_i1287" type="#_x0000_t75" style="width:20.15pt;height:17.85pt" o:ole="">
+            <v:imagedata r:id="rId14" o:title=""/>
           </v:shape>
-          <w:control r:id="rId54" w:name="DefaultOcxName612" w:shapeid="_x0000_i1296"/>
+          <w:control r:id="rId54" w:name="DefaultOcxName612" w:shapeid="_x0000_i1287"/>
         </w:object>
       </w:r>
       <w:r>
@@ -2766,9 +3022,8 @@
           <w:sz w:val="20"/>
           <w:szCs w:val="20"/>
         </w:rPr>
-        <w:lastRenderedPageBreak/>
         <w:object w:dxaOrig="1440" w:dyaOrig="1440" w14:anchorId="28A52045">
-          <v:shape id="_x0000_i1223" type="#_x0000_t75" style="width:20.05pt;height:18.15pt" o:ole="">
+          <v:shape id="_x0000_i1223" type="#_x0000_t75" style="width:20.15pt;height:17.85pt" o:ole="">
             <v:imagedata r:id="rId7" o:title=""/>
           </v:shape>
           <w:control r:id="rId56" w:name="DefaultOcxName613" w:shapeid="_x0000_i1223"/>
@@ -2922,7 +3177,7 @@
           <w:szCs w:val="20"/>
         </w:rPr>
         <w:object w:dxaOrig="1440" w:dyaOrig="1440" w14:anchorId="7F76DF5F">
-          <v:shape id="_x0000_i1226" type="#_x0000_t75" style="width:20.05pt;height:18.15pt" o:ole="">
+          <v:shape id="_x0000_i1226" type="#_x0000_t75" style="width:20.15pt;height:17.85pt" o:ole="">
             <v:imagedata r:id="rId7" o:title=""/>
           </v:shape>
           <w:control r:id="rId58" w:name="DefaultOcxName4611" w:shapeid="_x0000_i1226"/>
@@ -3009,7 +3264,7 @@
           <w:szCs w:val="20"/>
         </w:rPr>
         <w:object w:dxaOrig="1440" w:dyaOrig="1440" w14:anchorId="0BF81828">
-          <v:shape id="_x0000_i1229" type="#_x0000_t75" style="width:20.05pt;height:18.15pt" o:ole="">
+          <v:shape id="_x0000_i1229" type="#_x0000_t75" style="width:20.15pt;height:17.85pt" o:ole="">
             <v:imagedata r:id="rId7" o:title=""/>
           </v:shape>
           <w:control r:id="rId60" w:name="DefaultOcxName4612" w:shapeid="_x0000_i1229"/>
@@ -3095,11 +3350,12 @@
           <w:sz w:val="20"/>
           <w:szCs w:val="20"/>
         </w:rPr>
+        <w:lastRenderedPageBreak/>
         <w:object w:dxaOrig="1440" w:dyaOrig="1440" w14:anchorId="1D3F2090">
-          <v:shape id="_x0000_i1298" type="#_x0000_t75" style="width:20.05pt;height:18.15pt" o:ole="">
-            <v:imagedata r:id="rId12" o:title=""/>
+          <v:shape id="_x0000_i1350" type="#_x0000_t75" style="width:20.15pt;height:17.85pt" o:ole="">
+            <v:imagedata r:id="rId14" o:title=""/>
           </v:shape>
-          <w:control r:id="rId62" w:name="DefaultOcxName46121" w:shapeid="_x0000_i1298"/>
+          <w:control r:id="rId62" w:name="DefaultOcxName46121" w:shapeid="_x0000_i1350"/>
         </w:object>
       </w:r>
       <w:r>
@@ -3182,9 +3438,8 @@
           <w:sz w:val="20"/>
           <w:szCs w:val="20"/>
         </w:rPr>
-        <w:lastRenderedPageBreak/>
         <w:object w:dxaOrig="1440" w:dyaOrig="1440" w14:anchorId="2529F17D">
-          <v:shape id="_x0000_i1235" type="#_x0000_t75" style="width:20.05pt;height:18.15pt" o:ole="">
+          <v:shape id="_x0000_i1235" type="#_x0000_t75" style="width:20.15pt;height:17.85pt" o:ole="">
             <v:imagedata r:id="rId7" o:title=""/>
           </v:shape>
           <w:control r:id="rId64" w:name="DefaultOcxName46122" w:shapeid="_x0000_i1235"/>
@@ -3341,10 +3596,10 @@
           <w:szCs w:val="20"/>
         </w:rPr>
         <w:object w:dxaOrig="1440" w:dyaOrig="1440" w14:anchorId="796A37B6">
-          <v:shape id="_x0000_i1301" type="#_x0000_t75" style="width:20.05pt;height:18.15pt" o:ole="">
+          <v:shape id="_x0000_i1238" type="#_x0000_t75" style="width:20.15pt;height:17.85pt" o:ole="">
             <v:imagedata r:id="rId47" o:title=""/>
           </v:shape>
-          <w:control r:id="rId66" w:name="DefaultOcxName66" w:shapeid="_x0000_i1301"/>
+          <w:control r:id="rId66" w:name="DefaultOcxName66" w:shapeid="_x0000_i1238"/>
         </w:object>
       </w:r>
       <w:r>
@@ -3419,11 +3674,12 @@
           <w:sz w:val="20"/>
           <w:szCs w:val="20"/>
         </w:rPr>
+        <w:lastRenderedPageBreak/>
         <w:object w:dxaOrig="1440" w:dyaOrig="1440" w14:anchorId="7AE828AA">
-          <v:shape id="_x0000_i1302" type="#_x0000_t75" style="width:20.05pt;height:18.15pt" o:ole="">
-            <v:imagedata r:id="rId47" o:title=""/>
+          <v:shape id="_x0000_i1241" type="#_x0000_t75" style="width:20.15pt;height:17.85pt" o:ole="">
+            <v:imagedata r:id="rId44" o:title=""/>
           </v:shape>
-          <w:control r:id="rId68" w:name="DefaultOcxName67" w:shapeid="_x0000_i1302"/>
+          <w:control r:id="rId68" w:name="DefaultOcxName67" w:shapeid="_x0000_i1241"/>
         </w:object>
       </w:r>
       <w:r>
@@ -3498,12 +3754,11 @@
           <w:sz w:val="20"/>
           <w:szCs w:val="20"/>
         </w:rPr>
-        <w:lastRenderedPageBreak/>
         <w:object w:dxaOrig="1440" w:dyaOrig="1440" w14:anchorId="376D0329">
-          <v:shape id="_x0000_i1299" type="#_x0000_t75" style="width:20.05pt;height:18.15pt" o:ole="">
+          <v:shape id="_x0000_i1244" type="#_x0000_t75" style="width:20.15pt;height:17.85pt" o:ole="">
             <v:imagedata r:id="rId47" o:title=""/>
           </v:shape>
-          <w:control r:id="rId70" w:name="DefaultOcxName68" w:shapeid="_x0000_i1299"/>
+          <w:control r:id="rId70" w:name="DefaultOcxName68" w:shapeid="_x0000_i1244"/>
         </w:object>
       </w:r>
       <w:r>
@@ -3579,10 +3834,10 @@
           <w:szCs w:val="20"/>
         </w:rPr>
         <w:object w:dxaOrig="1440" w:dyaOrig="1440" w14:anchorId="6C1F0A0B">
-          <v:shape id="_x0000_i1303" type="#_x0000_t75" style="width:20.05pt;height:18.15pt" o:ole="">
+          <v:shape id="_x0000_i1247" type="#_x0000_t75" style="width:20.15pt;height:17.85pt" o:ole="">
             <v:imagedata r:id="rId44" o:title=""/>
           </v:shape>
-          <w:control r:id="rId72" w:name="DefaultOcxName69" w:shapeid="_x0000_i1303"/>
+          <w:control r:id="rId72" w:name="DefaultOcxName69" w:shapeid="_x0000_i1247"/>
         </w:object>
       </w:r>
       <w:r>
@@ -3712,7 +3967,7 @@
           <w:szCs w:val="20"/>
         </w:rPr>
         <w:object w:dxaOrig="1440" w:dyaOrig="1440" w14:anchorId="2C7DBDC2">
-          <v:shape id="_x0000_i1250" type="#_x0000_t75" style="width:20.05pt;height:18.15pt" o:ole="">
+          <v:shape id="_x0000_i1250" type="#_x0000_t75" style="width:20.15pt;height:17.85pt" o:ole="">
             <v:imagedata r:id="rId7" o:title=""/>
           </v:shape>
           <w:control r:id="rId74" w:name="DefaultOcxName70" w:shapeid="_x0000_i1250"/>
@@ -3743,10 +3998,10 @@
           <w:szCs w:val="20"/>
         </w:rPr>
         <w:object w:dxaOrig="1440" w:dyaOrig="1440" w14:anchorId="6EE5838E">
-          <v:shape id="_x0000_i1304" type="#_x0000_t75" style="width:20.05pt;height:18.15pt" o:ole="">
-            <v:imagedata r:id="rId12" o:title=""/>
+          <v:shape id="_x0000_i1253" type="#_x0000_t75" style="width:20.15pt;height:17.85pt" o:ole="">
+            <v:imagedata r:id="rId14" o:title=""/>
           </v:shape>
-          <w:control r:id="rId75" w:name="DefaultOcxName71" w:shapeid="_x0000_i1304"/>
+          <w:control r:id="rId75" w:name="DefaultOcxName71" w:shapeid="_x0000_i1253"/>
         </w:object>
       </w:r>
       <w:r>
@@ -3773,8 +4028,9 @@
           <w:sz w:val="20"/>
           <w:szCs w:val="20"/>
         </w:rPr>
+        <w:lastRenderedPageBreak/>
         <w:object w:dxaOrig="1440" w:dyaOrig="1440" w14:anchorId="75F4D4BF">
-          <v:shape id="_x0000_i1256" type="#_x0000_t75" style="width:20.05pt;height:18.15pt" o:ole="">
+          <v:shape id="_x0000_i1256" type="#_x0000_t75" style="width:20.15pt;height:17.85pt" o:ole="">
             <v:imagedata r:id="rId7" o:title=""/>
           </v:shape>
           <w:control r:id="rId76" w:name="DefaultOcxName72" w:shapeid="_x0000_i1256"/>
@@ -3805,7 +4061,7 @@
           <w:szCs w:val="20"/>
         </w:rPr>
         <w:object w:dxaOrig="1440" w:dyaOrig="1440" w14:anchorId="4C928E75">
-          <v:shape id="_x0000_i1259" type="#_x0000_t75" style="width:20.05pt;height:18.15pt" o:ole="">
+          <v:shape id="_x0000_i1259" type="#_x0000_t75" style="width:20.15pt;height:17.85pt" o:ole="">
             <v:imagedata r:id="rId7" o:title=""/>
           </v:shape>
           <w:control r:id="rId77" w:name="DefaultOcxName73" w:shapeid="_x0000_i1259"/>
@@ -3872,10 +4128,10 @@
           <w:szCs w:val="20"/>
         </w:rPr>
         <w:object w:dxaOrig="1440" w:dyaOrig="1440" w14:anchorId="2D700E13">
-          <v:shape id="_x0000_i1305" type="#_x0000_t75" style="width:20.05pt;height:18.15pt" o:ole="">
-            <v:imagedata r:id="rId12" o:title=""/>
+          <v:shape id="_x0000_i1262" type="#_x0000_t75" style="width:20.15pt;height:17.85pt" o:ole="">
+            <v:imagedata r:id="rId14" o:title=""/>
           </v:shape>
-          <w:control r:id="rId78" w:name="DefaultOcxName74" w:shapeid="_x0000_i1305"/>
+          <w:control r:id="rId78" w:name="DefaultOcxName74" w:shapeid="_x0000_i1262"/>
         </w:object>
       </w:r>
       <w:r>
@@ -3893,7 +4149,7 @@
           <w:szCs w:val="20"/>
         </w:rPr>
         <w:object w:dxaOrig="1440" w:dyaOrig="1440" w14:anchorId="3ED8B423">
-          <v:shape id="_x0000_i1265" type="#_x0000_t75" style="width:20.05pt;height:18.15pt" o:ole="">
+          <v:shape id="_x0000_i1265" type="#_x0000_t75" style="width:20.15pt;height:17.85pt" o:ole="">
             <v:imagedata r:id="rId7" o:title=""/>
           </v:shape>
           <w:control r:id="rId79" w:name="DefaultOcxName75" w:shapeid="_x0000_i1265"/>
@@ -3914,7 +4170,7 @@
           <w:szCs w:val="20"/>
         </w:rPr>
         <w:object w:dxaOrig="1440" w:dyaOrig="1440" w14:anchorId="1A837643">
-          <v:shape id="_x0000_i1268" type="#_x0000_t75" style="width:20.05pt;height:18.15pt" o:ole="">
+          <v:shape id="_x0000_i1268" type="#_x0000_t75" style="width:20.15pt;height:17.85pt" o:ole="">
             <v:imagedata r:id="rId7" o:title=""/>
           </v:shape>
           <w:control r:id="rId80" w:name="DefaultOcxName76" w:shapeid="_x0000_i1268"/>
@@ -3935,7 +4191,7 @@
           <w:szCs w:val="20"/>
         </w:rPr>
         <w:object w:dxaOrig="1440" w:dyaOrig="1440" w14:anchorId="405CB01F">
-          <v:shape id="_x0000_i1271" type="#_x0000_t75" style="width:20.05pt;height:18.15pt" o:ole="">
+          <v:shape id="_x0000_i1271" type="#_x0000_t75" style="width:20.15pt;height:17.85pt" o:ole="">
             <v:imagedata r:id="rId7" o:title=""/>
           </v:shape>
           <w:control r:id="rId81" w:name="DefaultOcxName77" w:shapeid="_x0000_i1271"/>
@@ -4002,7 +4258,7 @@
           <w:szCs w:val="20"/>
         </w:rPr>
         <w:object w:dxaOrig="1440" w:dyaOrig="1440" w14:anchorId="3EDD6F8D">
-          <v:shape id="_x0000_i1274" type="#_x0000_t75" style="width:20.05pt;height:18.15pt" o:ole="">
+          <v:shape id="_x0000_i1274" type="#_x0000_t75" style="width:20.15pt;height:17.85pt" o:ole="">
             <v:imagedata r:id="rId7" o:title=""/>
           </v:shape>
           <w:control r:id="rId82" w:name="DefaultOcxName78" w:shapeid="_x0000_i1274"/>
@@ -4033,10 +4289,10 @@
           <w:szCs w:val="20"/>
         </w:rPr>
         <w:object w:dxaOrig="1440" w:dyaOrig="1440" w14:anchorId="500D4957">
-          <v:shape id="_x0000_i1306" type="#_x0000_t75" style="width:20.05pt;height:18.15pt" o:ole="">
-            <v:imagedata r:id="rId12" o:title=""/>
+          <v:shape id="_x0000_i1277" type="#_x0000_t75" style="width:20.15pt;height:17.85pt" o:ole="">
+            <v:imagedata r:id="rId14" o:title=""/>
           </v:shape>
-          <w:control r:id="rId83" w:name="DefaultOcxName79" w:shapeid="_x0000_i1306"/>
+          <w:control r:id="rId83" w:name="DefaultOcxName79" w:shapeid="_x0000_i1277"/>
         </w:object>
       </w:r>
       <w:r>
@@ -4063,9 +4319,8 @@
           <w:sz w:val="20"/>
           <w:szCs w:val="20"/>
         </w:rPr>
-        <w:lastRenderedPageBreak/>
         <w:object w:dxaOrig="1440" w:dyaOrig="1440" w14:anchorId="28C375A2">
-          <v:shape id="_x0000_i1280" type="#_x0000_t75" style="width:20.05pt;height:18.15pt" o:ole="">
+          <v:shape id="_x0000_i1280" type="#_x0000_t75" style="width:20.15pt;height:17.85pt" o:ole="">
             <v:imagedata r:id="rId7" o:title=""/>
           </v:shape>
           <w:control r:id="rId84" w:name="DefaultOcxName80" w:shapeid="_x0000_i1280"/>
@@ -4096,7 +4351,7 @@
           <w:szCs w:val="20"/>
         </w:rPr>
         <w:object w:dxaOrig="1440" w:dyaOrig="1440" w14:anchorId="6D849852">
-          <v:shape id="_x0000_i1283" type="#_x0000_t75" style="width:20.05pt;height:18.15pt" o:ole="">
+          <v:shape id="_x0000_i1283" type="#_x0000_t75" style="width:20.15pt;height:17.85pt" o:ole="">
             <v:imagedata r:id="rId7" o:title=""/>
           </v:shape>
           <w:control r:id="rId85" w:name="DefaultOcxName81" w:shapeid="_x0000_i1283"/>
@@ -4399,7 +4654,27 @@
           <w:sz w:val="24"/>
           <w:szCs w:val="24"/>
         </w:rPr>
-        <w:t xml:space="preserve"> При уровне значимости 5% можно отклонить нулевую гипотезу и с уверенностью сказать что у тестовой группы конверсия повысилась.</w:t>
+        <w:t xml:space="preserve"> При уровне значимости 5% можно отклонить нулевую гипотезу и с уверенностью </w:t>
+      </w:r>
+      <w:proofErr w:type="gramStart"/>
+      <w:r>
+        <w:rPr>
+          <w:rFonts w:ascii="Arial" w:eastAsia="Times New Roman" w:hAnsi="Arial" w:cs="Arial"/>
+          <w:color w:val="FF0000"/>
+          <w:sz w:val="24"/>
+          <w:szCs w:val="24"/>
+        </w:rPr>
+        <w:t>сказать</w:t>
+      </w:r>
+      <w:proofErr w:type="gramEnd"/>
+      <w:r>
+        <w:rPr>
+          <w:rFonts w:ascii="Arial" w:eastAsia="Times New Roman" w:hAnsi="Arial" w:cs="Arial"/>
+          <w:color w:val="FF0000"/>
+          <w:sz w:val="24"/>
+          <w:szCs w:val="24"/>
+        </w:rPr>
+        <w:t xml:space="preserve"> что у тестовой группы конверсия повысилась.</w:t>
       </w:r>
       <w:r>
         <w:rPr>
@@ -5605,6 +5880,7 @@
   <w:style w:type="character" w:default="1" w:styleId="a0">
     <w:name w:val="Default Paragraph Font"/>
     <w:uiPriority w:val="1"/>
+    <w:semiHidden/>
     <w:unhideWhenUsed/>
   </w:style>
   <w:style w:type="table" w:default="1" w:styleId="a1">

</xml_diff>

<commit_message>
update, and fix mistakes
</commit_message>
<xml_diff>
--- a/Тестовое задание.docx
+++ b/Тестовое задание.docx
@@ -138,55 +138,7 @@
           <w:sz w:val="20"/>
           <w:szCs w:val="20"/>
         </w:rPr>
-        <w:t>MAU (</w:t>
-      </w:r>
-      <w:proofErr w:type="spellStart"/>
-      <w:r>
-        <w:rPr>
-          <w:rStyle w:val="a5"/>
-          <w:rFonts w:ascii="Arial" w:hAnsi="Arial" w:cs="Arial"/>
-          <w:b w:val="0"/>
-          <w:bCs w:val="0"/>
-          <w:sz w:val="20"/>
-          <w:szCs w:val="20"/>
-        </w:rPr>
-        <w:t>Monthly</w:t>
-      </w:r>
-      <w:proofErr w:type="spellEnd"/>
-      <w:r>
-        <w:rPr>
-          <w:rStyle w:val="a5"/>
-          <w:rFonts w:ascii="Arial" w:hAnsi="Arial" w:cs="Arial"/>
-          <w:b w:val="0"/>
-          <w:bCs w:val="0"/>
-          <w:sz w:val="20"/>
-          <w:szCs w:val="20"/>
-        </w:rPr>
-        <w:t xml:space="preserve"> Active </w:t>
-      </w:r>
-      <w:proofErr w:type="spellStart"/>
-      <w:r>
-        <w:rPr>
-          <w:rStyle w:val="a5"/>
-          <w:rFonts w:ascii="Arial" w:hAnsi="Arial" w:cs="Arial"/>
-          <w:b w:val="0"/>
-          <w:bCs w:val="0"/>
-          <w:sz w:val="20"/>
-          <w:szCs w:val="20"/>
-        </w:rPr>
-        <w:t>Users</w:t>
-      </w:r>
-      <w:proofErr w:type="spellEnd"/>
-      <w:r>
-        <w:rPr>
-          <w:rStyle w:val="a5"/>
-          <w:rFonts w:ascii="Arial" w:hAnsi="Arial" w:cs="Arial"/>
-          <w:b w:val="0"/>
-          <w:bCs w:val="0"/>
-          <w:sz w:val="20"/>
-          <w:szCs w:val="20"/>
-        </w:rPr>
-        <w:t>)</w:t>
+        <w:t>MAU (Monthly Active Users)</w:t>
       </w:r>
       <w:r>
         <w:rPr>
@@ -234,10 +186,10 @@
             <v:path o:extrusionok="f" gradientshapeok="t" o:connecttype="rect"/>
             <o:lock v:ext="edit" aspectratio="t"/>
           </v:shapetype>
-          <v:shape id="_x0000_i1286" type="#_x0000_t75" style="width:20.15pt;height:17.85pt" o:ole="">
+          <v:shape id="_x0000_i1100" type="#_x0000_t75" style="width:20.15pt;height:17.85pt" o:ole="">
             <v:imagedata r:id="rId7" o:title=""/>
           </v:shape>
-          <w:control r:id="rId8" w:name="DefaultOcxName4" w:shapeid="_x0000_i1286"/>
+          <w:control r:id="rId8" w:name="DefaultOcxName4" w:shapeid="_x0000_i1100"/>
         </w:object>
       </w:r>
       <w:r>
@@ -377,31 +329,7 @@
           <w:sz w:val="20"/>
           <w:szCs w:val="20"/>
         </w:rPr>
-        <w:t xml:space="preserve">DAU (Daily Active </w:t>
-      </w:r>
-      <w:proofErr w:type="spellStart"/>
-      <w:r>
-        <w:rPr>
-          <w:rStyle w:val="a5"/>
-          <w:rFonts w:ascii="Arial" w:hAnsi="Arial" w:cs="Arial"/>
-          <w:b w:val="0"/>
-          <w:bCs w:val="0"/>
-          <w:sz w:val="20"/>
-          <w:szCs w:val="20"/>
-        </w:rPr>
-        <w:t>Users</w:t>
-      </w:r>
-      <w:proofErr w:type="spellEnd"/>
-      <w:r>
-        <w:rPr>
-          <w:rStyle w:val="a5"/>
-          <w:rFonts w:ascii="Arial" w:hAnsi="Arial" w:cs="Arial"/>
-          <w:b w:val="0"/>
-          <w:bCs w:val="0"/>
-          <w:sz w:val="20"/>
-          <w:szCs w:val="20"/>
-        </w:rPr>
-        <w:t>)</w:t>
+        <w:t>DAU (Daily Active Users)</w:t>
       </w:r>
       <w:r>
         <w:rPr>
@@ -549,25 +477,7 @@
           <w:sz w:val="24"/>
           <w:szCs w:val="24"/>
         </w:rPr>
-        <w:t xml:space="preserve">Используя вкладку "Данные об аудитории", посчитайте, чему будет равен </w:t>
-      </w:r>
-      <w:proofErr w:type="spellStart"/>
-      <w:r>
-        <w:rPr>
-          <w:rFonts w:ascii="Arial" w:eastAsia="Times New Roman" w:hAnsi="Arial" w:cs="Arial"/>
-          <w:sz w:val="24"/>
-          <w:szCs w:val="24"/>
-        </w:rPr>
-        <w:t>retention</w:t>
-      </w:r>
-      <w:proofErr w:type="spellEnd"/>
-      <w:r>
-        <w:rPr>
-          <w:rFonts w:ascii="Arial" w:eastAsia="Times New Roman" w:hAnsi="Arial" w:cs="Arial"/>
-          <w:sz w:val="24"/>
-          <w:szCs w:val="24"/>
-        </w:rPr>
-        <w:t xml:space="preserve"> первого дня у пользователей, пришедших в продукт 1 ноября </w:t>
+        <w:t>Используя вкладку "Данные об аудитории", посчитайте, чему будет равен retention первого дня у пользователей, пришедших в продукт 1 ноября </w:t>
       </w:r>
     </w:p>
     <w:p>
@@ -588,59 +498,13 @@
         </w:rPr>
         <w:t>*</w:t>
       </w:r>
-      <w:proofErr w:type="spellStart"/>
       <w:r>
         <w:rPr>
           <w:rFonts w:ascii="Arial" w:hAnsi="Arial" w:cs="Arial"/>
           <w:sz w:val="20"/>
           <w:szCs w:val="20"/>
         </w:rPr>
-        <w:t>Retention</w:t>
-      </w:r>
-      <w:proofErr w:type="spellEnd"/>
-      <w:r>
-        <w:rPr>
-          <w:rFonts w:ascii="Arial" w:hAnsi="Arial" w:cs="Arial"/>
-          <w:sz w:val="20"/>
-          <w:szCs w:val="20"/>
-        </w:rPr>
-        <w:t xml:space="preserve"> (удержание пользователей) — это метрика, которая показывает, сколько пользователей продолжает пользоваться продуктом через определенный промежуток времени после первоначального взаимодействия. </w:t>
-      </w:r>
-      <w:proofErr w:type="spellStart"/>
-      <w:r>
-        <w:rPr>
-          <w:rFonts w:ascii="Arial" w:hAnsi="Arial" w:cs="Arial"/>
-          <w:sz w:val="20"/>
-          <w:szCs w:val="20"/>
-        </w:rPr>
-        <w:t>Retention</w:t>
-      </w:r>
-      <w:proofErr w:type="spellEnd"/>
-      <w:r>
-        <w:rPr>
-          <w:rFonts w:ascii="Arial" w:hAnsi="Arial" w:cs="Arial"/>
-          <w:sz w:val="20"/>
-          <w:szCs w:val="20"/>
-        </w:rPr>
-        <w:t xml:space="preserve"> можно </w:t>
-      </w:r>
-      <w:proofErr w:type="gramStart"/>
-      <w:r>
-        <w:rPr>
-          <w:rFonts w:ascii="Arial" w:hAnsi="Arial" w:cs="Arial"/>
-          <w:sz w:val="20"/>
-          <w:szCs w:val="20"/>
-        </w:rPr>
-        <w:t>рассчитать</w:t>
-      </w:r>
-      <w:proofErr w:type="gramEnd"/>
-      <w:r>
-        <w:rPr>
-          <w:rFonts w:ascii="Arial" w:hAnsi="Arial" w:cs="Arial"/>
-          <w:sz w:val="20"/>
-          <w:szCs w:val="20"/>
-        </w:rPr>
-        <w:t xml:space="preserve"> как процент пользователей, вернувшихся в продукт через определенное время (например, через 1 день, 1 неделю, 1 месяц)</w:t>
+        <w:t>Retention (удержание пользователей) — это метрика, которая показывает, сколько пользователей продолжает пользоваться продуктом через определенный промежуток времени после первоначального взаимодействия. Retention можно рассчитать как процент пользователей, вернувшихся в продукт через определенное время (например, через 1 день, 1 неделю, 1 месяц)</w:t>
       </w:r>
       <w:r>
         <w:rPr>
@@ -799,43 +663,7 @@
           <w:sz w:val="24"/>
           <w:szCs w:val="24"/>
         </w:rPr>
-        <w:t xml:space="preserve">На графике изображены </w:t>
-      </w:r>
-      <w:proofErr w:type="spellStart"/>
-      <w:r>
-        <w:rPr>
-          <w:rFonts w:ascii="Arial" w:eastAsia="Times New Roman" w:hAnsi="Arial" w:cs="Arial"/>
-          <w:sz w:val="24"/>
-          <w:szCs w:val="24"/>
-        </w:rPr>
-        <w:t>retention</w:t>
-      </w:r>
-      <w:proofErr w:type="spellEnd"/>
-      <w:r>
-        <w:rPr>
-          <w:rFonts w:ascii="Arial" w:eastAsia="Times New Roman" w:hAnsi="Arial" w:cs="Arial"/>
-          <w:sz w:val="24"/>
-          <w:szCs w:val="24"/>
-        </w:rPr>
-        <w:t xml:space="preserve"> кривые 2 </w:t>
-      </w:r>
-      <w:proofErr w:type="gramStart"/>
-      <w:r>
-        <w:rPr>
-          <w:rFonts w:ascii="Arial" w:eastAsia="Times New Roman" w:hAnsi="Arial" w:cs="Arial"/>
-          <w:sz w:val="24"/>
-          <w:szCs w:val="24"/>
-        </w:rPr>
-        <w:t>продуктов</w:t>
-      </w:r>
-      <w:proofErr w:type="gramEnd"/>
-      <w:r>
-        <w:rPr>
-          <w:rFonts w:ascii="Arial" w:eastAsia="Times New Roman" w:hAnsi="Arial" w:cs="Arial"/>
-          <w:sz w:val="24"/>
-          <w:szCs w:val="24"/>
-        </w:rPr>
-        <w:t>. Какие выводы можно сделать, глядя на них? </w:t>
+        <w:t>На графике изображены retention кривые 2 продуктов. Какие выводы можно сделать, глядя на них? </w:t>
       </w:r>
     </w:p>
     <w:p>
@@ -940,47 +768,7 @@
           <w:sz w:val="24"/>
           <w:szCs w:val="24"/>
         </w:rPr>
-        <w:t xml:space="preserve">можно сделать вывод, что красный продукт полностью не оправдал ожидания пользователей и </w:t>
-      </w:r>
-      <w:proofErr w:type="gramStart"/>
-      <w:r>
-        <w:rPr>
-          <w:rFonts w:ascii="Arial" w:eastAsia="Times New Roman" w:hAnsi="Arial" w:cs="Arial"/>
-          <w:color w:val="FF0000"/>
-          <w:sz w:val="24"/>
-          <w:szCs w:val="24"/>
-        </w:rPr>
-        <w:t>те</w:t>
-      </w:r>
-      <w:proofErr w:type="gramEnd"/>
-      <w:r>
-        <w:rPr>
-          <w:rFonts w:ascii="Arial" w:eastAsia="Times New Roman" w:hAnsi="Arial" w:cs="Arial"/>
-          <w:color w:val="FF0000"/>
-          <w:sz w:val="24"/>
-          <w:szCs w:val="24"/>
-        </w:rPr>
-        <w:t xml:space="preserve"> кто попробовал его в «нулевой» день, полностью отказались к пятому дню. Синий продукт, сохранил половину «нулевых» пользователей к 6 дню, далее идет плавное уменьшение. Но в целом ситуация намного </w:t>
-      </w:r>
-      <w:proofErr w:type="gramStart"/>
-      <w:r>
-        <w:rPr>
-          <w:rFonts w:ascii="Arial" w:eastAsia="Times New Roman" w:hAnsi="Arial" w:cs="Arial"/>
-          <w:color w:val="FF0000"/>
-          <w:sz w:val="24"/>
-          <w:szCs w:val="24"/>
-        </w:rPr>
-        <w:t>лучше</w:t>
-      </w:r>
-      <w:proofErr w:type="gramEnd"/>
-      <w:r>
-        <w:rPr>
-          <w:rFonts w:ascii="Arial" w:eastAsia="Times New Roman" w:hAnsi="Arial" w:cs="Arial"/>
-          <w:color w:val="FF0000"/>
-          <w:sz w:val="24"/>
-          <w:szCs w:val="24"/>
-        </w:rPr>
-        <w:t xml:space="preserve"> чем у красных.</w:t>
+        <w:t>можно сделать вывод, что красный продукт полностью не оправдал ожидания пользователей и те кто попробовал его в «нулевой» день, полностью отказались к пятому дню. Синий продукт, сохранил половину «нулевых» пользователей к 6 дню, далее идет плавное уменьшение. Но в целом ситуация намного лучше чем у красных.</w:t>
       </w:r>
     </w:p>
     <w:p/>
@@ -1007,25 +795,7 @@
           <w:sz w:val="24"/>
           <w:szCs w:val="24"/>
         </w:rPr>
-        <w:t>Во вкладке "Данные об аудитории" есть информация о том, сколько объявлений посмотрел каждый пользователь (</w:t>
-      </w:r>
-      <w:proofErr w:type="spellStart"/>
-      <w:r>
-        <w:rPr>
-          <w:rFonts w:ascii="Arial" w:eastAsia="Times New Roman" w:hAnsi="Arial" w:cs="Arial"/>
-          <w:sz w:val="24"/>
-          <w:szCs w:val="24"/>
-        </w:rPr>
-        <w:t>view_adverts</w:t>
-      </w:r>
-      <w:proofErr w:type="spellEnd"/>
-      <w:r>
-        <w:rPr>
-          <w:rFonts w:ascii="Arial" w:eastAsia="Times New Roman" w:hAnsi="Arial" w:cs="Arial"/>
-          <w:sz w:val="24"/>
-          <w:szCs w:val="24"/>
-        </w:rPr>
-        <w:t>). Посчитайте пользовательскую конверсию в просмотр объявления за ноябрь? (в пользователях) </w:t>
+        <w:t>Во вкладке "Данные об аудитории" есть информация о том, сколько объявлений посмотрел каждый пользователь (view_adverts). Посчитайте пользовательскую конверсию в просмотр объявления за ноябрь? (в пользователях) </w:t>
       </w:r>
     </w:p>
     <w:p>
@@ -1360,107 +1130,7 @@
           <w:sz w:val="20"/>
           <w:szCs w:val="20"/>
         </w:rPr>
-        <w:t xml:space="preserve">NPS (Net </w:t>
-      </w:r>
-      <w:proofErr w:type="spellStart"/>
-      <w:r>
-        <w:rPr>
-          <w:rFonts w:ascii="Arial" w:hAnsi="Arial" w:cs="Arial"/>
-          <w:sz w:val="20"/>
-          <w:szCs w:val="20"/>
-        </w:rPr>
-        <w:t>Promoter</w:t>
-      </w:r>
-      <w:proofErr w:type="spellEnd"/>
-      <w:r>
-        <w:rPr>
-          <w:rFonts w:ascii="Arial" w:hAnsi="Arial" w:cs="Arial"/>
-          <w:sz w:val="20"/>
-          <w:szCs w:val="20"/>
-        </w:rPr>
-        <w:t xml:space="preserve"> </w:t>
-      </w:r>
-      <w:proofErr w:type="spellStart"/>
-      <w:r>
-        <w:rPr>
-          <w:rFonts w:ascii="Arial" w:hAnsi="Arial" w:cs="Arial"/>
-          <w:sz w:val="20"/>
-          <w:szCs w:val="20"/>
-        </w:rPr>
-        <w:t>Score</w:t>
-      </w:r>
-      <w:proofErr w:type="spellEnd"/>
-      <w:r>
-        <w:rPr>
-          <w:rFonts w:ascii="Arial" w:hAnsi="Arial" w:cs="Arial"/>
-          <w:sz w:val="20"/>
-          <w:szCs w:val="20"/>
-        </w:rPr>
-        <w:t>) — это метрика, которая измеряет лояльность пользователей к компании или продукту и делит их на три группы: Сторонники (</w:t>
-      </w:r>
-      <w:proofErr w:type="spellStart"/>
-      <w:r>
-        <w:rPr>
-          <w:rFonts w:ascii="Arial" w:hAnsi="Arial" w:cs="Arial"/>
-          <w:sz w:val="20"/>
-          <w:szCs w:val="20"/>
-        </w:rPr>
-        <w:t>Promoters</w:t>
-      </w:r>
-      <w:proofErr w:type="spellEnd"/>
-      <w:proofErr w:type="gramStart"/>
-      <w:r>
-        <w:rPr>
-          <w:rFonts w:ascii="Arial" w:hAnsi="Arial" w:cs="Arial"/>
-          <w:sz w:val="20"/>
-          <w:szCs w:val="20"/>
-        </w:rPr>
-        <w:t>) ,</w:t>
-      </w:r>
-      <w:proofErr w:type="gramEnd"/>
-      <w:r>
-        <w:rPr>
-          <w:rFonts w:ascii="Arial" w:hAnsi="Arial" w:cs="Arial"/>
-          <w:sz w:val="20"/>
-          <w:szCs w:val="20"/>
-        </w:rPr>
-        <w:t xml:space="preserve"> Нейтралы (</w:t>
-      </w:r>
-      <w:proofErr w:type="spellStart"/>
-      <w:r>
-        <w:rPr>
-          <w:rFonts w:ascii="Arial" w:hAnsi="Arial" w:cs="Arial"/>
-          <w:sz w:val="20"/>
-          <w:szCs w:val="20"/>
-        </w:rPr>
-        <w:t>Passives</w:t>
-      </w:r>
-      <w:proofErr w:type="spellEnd"/>
-      <w:r>
-        <w:rPr>
-          <w:rFonts w:ascii="Arial" w:hAnsi="Arial" w:cs="Arial"/>
-          <w:sz w:val="20"/>
-          <w:szCs w:val="20"/>
-        </w:rPr>
-        <w:t>),  Критики (</w:t>
-      </w:r>
-      <w:proofErr w:type="spellStart"/>
-      <w:r>
-        <w:rPr>
-          <w:rFonts w:ascii="Arial" w:hAnsi="Arial" w:cs="Arial"/>
-          <w:sz w:val="20"/>
-          <w:szCs w:val="20"/>
-        </w:rPr>
-        <w:t>Detractors</w:t>
-      </w:r>
-      <w:proofErr w:type="spellEnd"/>
-      <w:r>
-        <w:rPr>
-          <w:rFonts w:ascii="Arial" w:hAnsi="Arial" w:cs="Arial"/>
-          <w:sz w:val="20"/>
-          <w:szCs w:val="20"/>
-        </w:rPr>
-        <w:t>). NPS высчитывается как (% сторонников - % критиков).</w:t>
+        <w:t>NPS (Net Promoter Score) — это метрика, которая измеряет лояльность пользователей к компании или продукту и делит их на три группы: Сторонники (Promoters) , Нейтралы (Passives),  Критики (Detractors). NPS высчитывается как (% сторонников - % критиков).</w:t>
       </w:r>
     </w:p>
     <w:p>
@@ -1638,25 +1308,7 @@
           <w:szCs w:val="24"/>
         </w:rPr>
         <w:br/>
-        <w:t>Посмотрите на результаты тестов и интерпретируйте их. Напишите значения p-</w:t>
-      </w:r>
-      <w:proofErr w:type="spellStart"/>
-      <w:r>
-        <w:rPr>
-          <w:rFonts w:ascii="Arial" w:eastAsia="Times New Roman" w:hAnsi="Arial" w:cs="Arial"/>
-          <w:sz w:val="24"/>
-          <w:szCs w:val="24"/>
-        </w:rPr>
-        <w:t>value</w:t>
-      </w:r>
-      <w:proofErr w:type="spellEnd"/>
-      <w:r>
-        <w:rPr>
-          <w:rFonts w:ascii="Arial" w:eastAsia="Times New Roman" w:hAnsi="Arial" w:cs="Arial"/>
-          <w:sz w:val="24"/>
-          <w:szCs w:val="24"/>
-        </w:rPr>
-        <w:t>, которые вы получили.</w:t>
+        <w:t>Посмотрите на результаты тестов и интерпретируйте их. Напишите значения p-value, которые вы получили.</w:t>
       </w:r>
       <w:r>
         <w:rPr>
@@ -1682,203 +1334,342 @@
           <w:szCs w:val="24"/>
         </w:rPr>
         <w:br/>
-      </w:r>
-      <w:proofErr w:type="spellStart"/>
-      <w:r>
-        <w:rPr>
-          <w:rFonts w:ascii="Arial" w:eastAsia="Times New Roman" w:hAnsi="Arial" w:cs="Arial"/>
-          <w:sz w:val="24"/>
-          <w:szCs w:val="24"/>
+        <w:t>experiment_num - номер эксперимента</w:t>
+      </w:r>
+      <w:r>
+        <w:rPr>
+          <w:rFonts w:ascii="Arial" w:eastAsia="Times New Roman" w:hAnsi="Arial" w:cs="Arial"/>
+          <w:sz w:val="24"/>
+          <w:szCs w:val="24"/>
+        </w:rPr>
+        <w:br/>
+        <w:t>experiment_group - группа, в которую попал пользователь</w:t>
+      </w:r>
+      <w:r>
+        <w:rPr>
+          <w:rFonts w:ascii="Arial" w:eastAsia="Times New Roman" w:hAnsi="Arial" w:cs="Arial"/>
+          <w:sz w:val="24"/>
+          <w:szCs w:val="24"/>
+        </w:rPr>
+        <w:br/>
+        <w:t>user_id - id пользователя</w:t>
+      </w:r>
+      <w:r>
+        <w:rPr>
+          <w:rFonts w:ascii="Arial" w:eastAsia="Times New Roman" w:hAnsi="Arial" w:cs="Arial"/>
+          <w:sz w:val="24"/>
+          <w:szCs w:val="24"/>
+        </w:rPr>
+        <w:br/>
+        <w:t>revenue - выручка, которую сгенерировал пользователь, купив платную услугу продвижения</w:t>
+      </w:r>
+    </w:p>
+    <w:p>
+      <w:pPr>
+        <w:spacing w:after="0" w:line="240" w:lineRule="auto"/>
+        <w:rPr>
+          <w:rFonts w:ascii="Arial" w:eastAsia="Times New Roman" w:hAnsi="Arial" w:cs="Arial"/>
+          <w:color w:val="FF0000"/>
+          <w:sz w:val="24"/>
+          <w:szCs w:val="24"/>
+        </w:rPr>
+      </w:pPr>
+      <w:r>
+        <w:rPr>
+          <w:rFonts w:ascii="Arial" w:eastAsia="Times New Roman" w:hAnsi="Arial" w:cs="Arial"/>
+          <w:color w:val="FF0000"/>
+          <w:sz w:val="24"/>
+          <w:szCs w:val="24"/>
+        </w:rPr>
+        <w:t>Ваш ответ:</w:t>
+      </w:r>
+    </w:p>
+    <w:p>
+      <w:pPr>
+        <w:rPr>
+          <w:color w:val="FF0000"/>
+        </w:rPr>
+      </w:pPr>
+      <w:r>
+        <w:rPr>
+          <w:color w:val="FF0000"/>
+        </w:rPr>
+        <w:t xml:space="preserve">При H0: у тестовой и контрольной группы ARPU равны; H1: у тестовой группы </w:t>
+      </w:r>
+      <w:r>
+        <w:rPr>
+          <w:color w:val="FF0000"/>
+        </w:rPr>
+        <w:t xml:space="preserve">и </w:t>
+      </w:r>
+      <w:r>
+        <w:rPr>
+          <w:color w:val="FF0000"/>
+        </w:rPr>
+        <w:t>контрольной</w:t>
+      </w:r>
+      <w:r>
+        <w:rPr>
+          <w:color w:val="FF0000"/>
+        </w:rPr>
+        <w:t xml:space="preserve"> </w:t>
+      </w:r>
+      <w:r>
+        <w:rPr>
+          <w:color w:val="FF0000"/>
+        </w:rPr>
+        <w:t xml:space="preserve">ARPU </w:t>
+      </w:r>
+      <w:r>
+        <w:rPr>
+          <w:color w:val="FF0000"/>
+        </w:rPr>
+        <w:t>разные.</w:t>
+      </w:r>
+      <w:r>
+        <w:rPr>
+          <w:color w:val="FF0000"/>
+        </w:rPr>
+        <w:t xml:space="preserve">  </w:t>
+      </w:r>
+    </w:p>
+    <w:p>
+      <w:pPr>
+        <w:rPr>
+          <w:color w:val="FF0000"/>
+          <w:lang w:val="en-US"/>
+        </w:rPr>
+      </w:pPr>
+      <w:r>
+        <w:rPr>
+          <w:color w:val="FF0000"/>
+          <w:lang w:val="en-US"/>
         </w:rPr>
         <w:t>experiment_num</w:t>
       </w:r>
-      <w:proofErr w:type="spellEnd"/>
-      <w:r>
-        <w:rPr>
-          <w:rFonts w:ascii="Arial" w:eastAsia="Times New Roman" w:hAnsi="Arial" w:cs="Arial"/>
-          <w:sz w:val="24"/>
-          <w:szCs w:val="24"/>
-        </w:rPr>
-        <w:t xml:space="preserve"> - номер эксперимента</w:t>
-      </w:r>
-      <w:r>
-        <w:rPr>
-          <w:rFonts w:ascii="Arial" w:eastAsia="Times New Roman" w:hAnsi="Arial" w:cs="Arial"/>
-          <w:sz w:val="24"/>
-          <w:szCs w:val="24"/>
-        </w:rPr>
-        <w:br/>
-      </w:r>
-      <w:proofErr w:type="spellStart"/>
-      <w:r>
-        <w:rPr>
-          <w:rFonts w:ascii="Arial" w:eastAsia="Times New Roman" w:hAnsi="Arial" w:cs="Arial"/>
-          <w:sz w:val="24"/>
-          <w:szCs w:val="24"/>
-        </w:rPr>
-        <w:t>experiment_group</w:t>
-      </w:r>
-      <w:proofErr w:type="spellEnd"/>
-      <w:r>
-        <w:rPr>
-          <w:rFonts w:ascii="Arial" w:eastAsia="Times New Roman" w:hAnsi="Arial" w:cs="Arial"/>
-          <w:sz w:val="24"/>
-          <w:szCs w:val="24"/>
-        </w:rPr>
-        <w:t xml:space="preserve"> - группа, в которую попал пользователь</w:t>
-      </w:r>
-      <w:r>
-        <w:rPr>
-          <w:rFonts w:ascii="Arial" w:eastAsia="Times New Roman" w:hAnsi="Arial" w:cs="Arial"/>
-          <w:sz w:val="24"/>
-          <w:szCs w:val="24"/>
-        </w:rPr>
-        <w:br/>
-      </w:r>
-      <w:proofErr w:type="spellStart"/>
-      <w:r>
-        <w:rPr>
-          <w:rFonts w:ascii="Arial" w:eastAsia="Times New Roman" w:hAnsi="Arial" w:cs="Arial"/>
-          <w:sz w:val="24"/>
-          <w:szCs w:val="24"/>
-        </w:rPr>
-        <w:t>user_id</w:t>
-      </w:r>
-      <w:proofErr w:type="spellEnd"/>
-      <w:r>
-        <w:rPr>
-          <w:rFonts w:ascii="Arial" w:eastAsia="Times New Roman" w:hAnsi="Arial" w:cs="Arial"/>
-          <w:sz w:val="24"/>
-          <w:szCs w:val="24"/>
-        </w:rPr>
-        <w:t xml:space="preserve"> - </w:t>
-      </w:r>
-      <w:proofErr w:type="spellStart"/>
-      <w:r>
-        <w:rPr>
-          <w:rFonts w:ascii="Arial" w:eastAsia="Times New Roman" w:hAnsi="Arial" w:cs="Arial"/>
-          <w:sz w:val="24"/>
-          <w:szCs w:val="24"/>
-        </w:rPr>
-        <w:t>id</w:t>
-      </w:r>
-      <w:proofErr w:type="spellEnd"/>
-      <w:r>
-        <w:rPr>
-          <w:rFonts w:ascii="Arial" w:eastAsia="Times New Roman" w:hAnsi="Arial" w:cs="Arial"/>
-          <w:sz w:val="24"/>
-          <w:szCs w:val="24"/>
-        </w:rPr>
-        <w:t xml:space="preserve"> пользователя</w:t>
-      </w:r>
-      <w:r>
-        <w:rPr>
-          <w:rFonts w:ascii="Arial" w:eastAsia="Times New Roman" w:hAnsi="Arial" w:cs="Arial"/>
-          <w:sz w:val="24"/>
-          <w:szCs w:val="24"/>
-        </w:rPr>
-        <w:br/>
-      </w:r>
-      <w:proofErr w:type="spellStart"/>
-      <w:r>
-        <w:rPr>
-          <w:rFonts w:ascii="Arial" w:eastAsia="Times New Roman" w:hAnsi="Arial" w:cs="Arial"/>
-          <w:sz w:val="24"/>
-          <w:szCs w:val="24"/>
-        </w:rPr>
-        <w:t>revenue</w:t>
-      </w:r>
-      <w:proofErr w:type="spellEnd"/>
-      <w:r>
-        <w:rPr>
-          <w:rFonts w:ascii="Arial" w:eastAsia="Times New Roman" w:hAnsi="Arial" w:cs="Arial"/>
-          <w:sz w:val="24"/>
-          <w:szCs w:val="24"/>
-        </w:rPr>
-        <w:t xml:space="preserve"> - выручка, которую сгенерировал пользователь, купив платную услугу продвижения</w:t>
-      </w:r>
-    </w:p>
-    <w:p>
-      <w:pPr>
-        <w:spacing w:after="0" w:line="240" w:lineRule="auto"/>
-        <w:rPr>
-          <w:rFonts w:ascii="Arial" w:eastAsia="Times New Roman" w:hAnsi="Arial" w:cs="Arial"/>
-          <w:color w:val="FF0000"/>
-          <w:sz w:val="24"/>
-          <w:szCs w:val="24"/>
-        </w:rPr>
-      </w:pPr>
-      <w:r>
-        <w:rPr>
-          <w:rFonts w:ascii="Arial" w:eastAsia="Times New Roman" w:hAnsi="Arial" w:cs="Arial"/>
-          <w:color w:val="FF0000"/>
-          <w:sz w:val="24"/>
-          <w:szCs w:val="24"/>
-        </w:rPr>
-        <w:t>Ваш ответ:</w:t>
-      </w:r>
-    </w:p>
-    <w:p>
-      <w:pPr>
-        <w:rPr>
-          <w:color w:val="FF0000"/>
-        </w:rPr>
-      </w:pPr>
-      <w:r>
-        <w:rPr>
-          <w:color w:val="FF0000"/>
-        </w:rPr>
-        <w:t xml:space="preserve">При H0: у тестовой и контрольной группы ARPU равны; H1: у тестовой группы ARPU больше, чем у контрольной. То есть это тип выборка </w:t>
-      </w:r>
-      <w:proofErr w:type="spellStart"/>
-      <w:r>
-        <w:rPr>
-          <w:color w:val="FF0000"/>
-        </w:rPr>
-        <w:t>vs</w:t>
-      </w:r>
-      <w:proofErr w:type="spellEnd"/>
-      <w:r>
-        <w:rPr>
-          <w:color w:val="FF0000"/>
-        </w:rPr>
-        <w:t xml:space="preserve"> выборка, </w:t>
-      </w:r>
-      <w:proofErr w:type="gramStart"/>
-      <w:r>
-        <w:rPr>
-          <w:color w:val="FF0000"/>
-        </w:rPr>
-        <w:t xml:space="preserve">направление  </w:t>
-      </w:r>
-      <w:proofErr w:type="spellStart"/>
-      <w:r>
-        <w:rPr>
-          <w:color w:val="FF0000"/>
-        </w:rPr>
-        <w:t>one</w:t>
-      </w:r>
-      <w:proofErr w:type="spellEnd"/>
-      <w:proofErr w:type="gramEnd"/>
+      <w:r>
+        <w:rPr>
+          <w:color w:val="FF0000"/>
+          <w:lang w:val="en-US"/>
+        </w:rPr>
+        <w:t xml:space="preserve">  </w:t>
+      </w:r>
+      <w:r>
+        <w:rPr>
+          <w:color w:val="FF0000"/>
+        </w:rPr>
+        <w:tab/>
+      </w:r>
+      <w:r>
+        <w:rPr>
+          <w:color w:val="FF0000"/>
+          <w:lang w:val="en-US"/>
+        </w:rPr>
+        <w:t>ARPU_control</w:t>
+      </w:r>
+      <w:r>
+        <w:rPr>
+          <w:color w:val="FF0000"/>
+          <w:lang w:val="en-US"/>
+        </w:rPr>
+        <w:tab/>
+        <w:t>ARPU_test</w:t>
+      </w:r>
+      <w:r>
+        <w:rPr>
+          <w:color w:val="FF0000"/>
+          <w:lang w:val="en-US"/>
+        </w:rPr>
+        <w:tab/>
+        <w:t>p_value</w:t>
+      </w:r>
+    </w:p>
+    <w:p>
+      <w:pPr>
+        <w:rPr>
+          <w:color w:val="FF0000"/>
+        </w:rPr>
+      </w:pPr>
+      <w:r>
+        <w:rPr>
+          <w:color w:val="FF0000"/>
+          <w:lang w:val="en-US"/>
+        </w:rPr>
+        <w:tab/>
+      </w:r>
+      <w:r>
+        <w:rPr>
+          <w:color w:val="FF0000"/>
+        </w:rPr>
+        <w:t>1</w:t>
+      </w:r>
+      <w:r>
+        <w:rPr>
+          <w:color w:val="FF0000"/>
+        </w:rPr>
+        <w:tab/>
+      </w:r>
+      <w:r>
+        <w:rPr>
+          <w:color w:val="FF0000"/>
+        </w:rPr>
+        <w:tab/>
+      </w:r>
+      <w:r>
+        <w:rPr>
+          <w:color w:val="FF0000"/>
+        </w:rPr>
+        <w:t>3463.340206</w:t>
+      </w:r>
+      <w:r>
+        <w:rPr>
+          <w:color w:val="FF0000"/>
+        </w:rPr>
+        <w:tab/>
+        <w:t>3227.828283</w:t>
+      </w:r>
+      <w:r>
+        <w:rPr>
+          <w:color w:val="FF0000"/>
+        </w:rPr>
+        <w:tab/>
+        <w:t>0.796006</w:t>
+      </w:r>
+    </w:p>
+    <w:p>
+      <w:pPr>
+        <w:rPr>
+          <w:color w:val="FF0000"/>
+        </w:rPr>
+      </w:pPr>
+      <w:r>
+        <w:rPr>
+          <w:color w:val="FF0000"/>
+        </w:rPr>
+        <w:tab/>
+        <w:t>2</w:t>
+      </w:r>
+      <w:r>
+        <w:rPr>
+          <w:color w:val="FF0000"/>
+        </w:rPr>
+        <w:tab/>
+      </w:r>
+      <w:r>
+        <w:rPr>
+          <w:color w:val="FF0000"/>
+        </w:rPr>
+        <w:tab/>
+      </w:r>
+      <w:r>
+        <w:rPr>
+          <w:color w:val="FF0000"/>
+        </w:rPr>
+        <w:t>3377.979381</w:t>
+      </w:r>
+      <w:r>
+        <w:rPr>
+          <w:color w:val="FF0000"/>
+        </w:rPr>
+        <w:tab/>
+        <w:t>1614.202020</w:t>
+      </w:r>
+      <w:r>
+        <w:rPr>
+          <w:color w:val="FF0000"/>
+        </w:rPr>
+        <w:tab/>
+        <w:t>0.008453</w:t>
+      </w:r>
+      <w:r>
+        <w:rPr>
+          <w:color w:val="FF0000"/>
+        </w:rPr>
+        <w:tab/>
+      </w:r>
+    </w:p>
+    <w:p>
+      <w:pPr>
+        <w:rPr>
+          <w:color w:val="FF0000"/>
+        </w:rPr>
+      </w:pPr>
+      <w:r>
+        <w:rPr>
+          <w:color w:val="FF0000"/>
+        </w:rPr>
+        <w:tab/>
+        <w:t>3</w:t>
+      </w:r>
+      <w:r>
+        <w:rPr>
+          <w:color w:val="FF0000"/>
+        </w:rPr>
+        <w:tab/>
+      </w:r>
+      <w:r>
+        <w:rPr>
+          <w:color w:val="FF0000"/>
+        </w:rPr>
+        <w:tab/>
+      </w:r>
+      <w:r>
+        <w:rPr>
+          <w:color w:val="FF0000"/>
+        </w:rPr>
+        <w:t>3280.755319</w:t>
+      </w:r>
+      <w:r>
+        <w:rPr>
+          <w:color w:val="FF0000"/>
+        </w:rPr>
+        <w:tab/>
+        <w:t>4842.030303</w:t>
+      </w:r>
+      <w:r>
+        <w:rPr>
+          <w:color w:val="FF0000"/>
+        </w:rPr>
+        <w:tab/>
+        <w:t>0.001001</w:t>
+      </w:r>
       <w:r>
         <w:rPr>
           <w:color w:val="FF0000"/>
         </w:rPr>
         <w:t xml:space="preserve"> </w:t>
       </w:r>
-      <w:proofErr w:type="spellStart"/>
-      <w:r>
-        <w:rPr>
-          <w:color w:val="FF0000"/>
-        </w:rPr>
-        <w:t>tail</w:t>
-      </w:r>
-      <w:proofErr w:type="spellEnd"/>
-      <w:r>
-        <w:rPr>
-          <w:color w:val="FF0000"/>
-        </w:rPr>
-        <w:t>.</w:t>
+      <w:r>
+        <w:rPr>
+          <w:color w:val="FF0000"/>
+        </w:rPr>
+        <w:tab/>
+      </w:r>
+    </w:p>
+    <w:p>
+      <w:pPr>
+        <w:rPr>
+          <w:color w:val="FF0000"/>
+        </w:rPr>
+      </w:pPr>
+      <w:r>
+        <w:rPr>
+          <w:color w:val="FF0000"/>
+        </w:rPr>
+        <w:t>Во втором</w:t>
+      </w:r>
+      <w:r>
+        <w:rPr>
+          <w:color w:val="FF0000"/>
+        </w:rPr>
+        <w:t xml:space="preserve"> в третьем тесте мы можем отклонить нулевую гипотезу и сказать, что действительно </w:t>
+      </w:r>
+      <w:r>
+        <w:rPr>
+          <w:color w:val="FF0000"/>
+          <w:lang w:val="en-US"/>
+        </w:rPr>
+        <w:t>ARPU</w:t>
       </w:r>
       <w:r>
         <w:rPr>
@@ -1890,91 +1681,19 @@
         <w:rPr>
           <w:color w:val="FF0000"/>
         </w:rPr>
-        <w:t xml:space="preserve"> </w:t>
-      </w:r>
-    </w:p>
-    <w:p>
-      <w:pPr>
-        <w:rPr>
-          <w:color w:val="FF0000"/>
-          <w:lang w:val="en-US"/>
-        </w:rPr>
-      </w:pPr>
-      <w:r>
-        <w:rPr>
-          <w:color w:val="FF0000"/>
-          <w:lang w:val="en-US"/>
-        </w:rPr>
-        <w:t xml:space="preserve">Test1_ </w:t>
-      </w:r>
-      <w:proofErr w:type="spellStart"/>
-      <w:r>
-        <w:rPr>
-          <w:color w:val="FF0000"/>
-          <w:lang w:val="en-US"/>
-        </w:rPr>
-        <w:t>p_value</w:t>
-      </w:r>
-      <w:proofErr w:type="spellEnd"/>
-      <w:r>
-        <w:rPr>
-          <w:color w:val="FF0000"/>
-          <w:lang w:val="en-US"/>
-        </w:rPr>
-        <w:t xml:space="preserve"> = 0.65, test2_p_value = </w:t>
-      </w:r>
-      <w:r>
-        <w:rPr>
-          <w:color w:val="FF0000"/>
-          <w:lang w:val="en-US"/>
-        </w:rPr>
-        <w:t>0.99</w:t>
-      </w:r>
-      <w:r>
-        <w:rPr>
-          <w:color w:val="FF0000"/>
-          <w:lang w:val="en-US"/>
-        </w:rPr>
-        <w:t>9,</w:t>
-      </w:r>
-      <w:r>
-        <w:rPr>
-          <w:color w:val="FF0000"/>
-          <w:lang w:val="en-US"/>
-        </w:rPr>
-        <w:t xml:space="preserve"> test3_p_value = 0.03. </w:t>
-      </w:r>
-    </w:p>
-    <w:p>
-      <w:pPr>
-        <w:rPr>
-          <w:color w:val="FF0000"/>
-        </w:rPr>
-      </w:pPr>
-      <w:r>
-        <w:rPr>
-          <w:color w:val="FF0000"/>
-        </w:rPr>
-        <w:t xml:space="preserve">Лишь в третьем тесте мы можем отклонить нулевую гипотезу и сказать, что действительно </w:t>
-      </w:r>
-      <w:r>
-        <w:rPr>
-          <w:color w:val="FF0000"/>
-          <w:lang w:val="en-US"/>
-        </w:rPr>
-        <w:t>ARPU</w:t>
-      </w:r>
-      <w:r>
-        <w:rPr>
-          <w:color w:val="FF0000"/>
-        </w:rPr>
-        <w:t xml:space="preserve"> </w:t>
-      </w:r>
-      <w:r>
-        <w:rPr>
-          <w:color w:val="FF0000"/>
-        </w:rPr>
-        <w:t>повысился у тестовой группы в результате введения фич. Рекомендуется собрать больше данных и провести тесты еще раз.</w:t>
+        <w:t>изменился</w:t>
+      </w:r>
+      <w:r>
+        <w:rPr>
+          <w:color w:val="FF0000"/>
+        </w:rPr>
+        <w:t xml:space="preserve"> у тестовой группы в результате введения фич. </w:t>
+      </w:r>
+      <w:r>
+        <w:rPr>
+          <w:color w:val="FF0000"/>
+        </w:rPr>
+        <w:t>Но во втором  тесте результат изменился в худшую сторону. Так что оставляем только третий тест</w:t>
       </w:r>
     </w:p>
     <w:p>
@@ -2020,43 +1739,24 @@
           <w:sz w:val="24"/>
           <w:szCs w:val="24"/>
         </w:rPr>
-        <w:t xml:space="preserve">По датасету с </w:t>
-      </w:r>
-      <w:proofErr w:type="spellStart"/>
-      <w:r>
-        <w:rPr>
-          <w:rFonts w:ascii="Arial" w:eastAsia="Times New Roman" w:hAnsi="Arial" w:cs="Arial"/>
-          <w:sz w:val="24"/>
-          <w:szCs w:val="24"/>
-        </w:rPr>
-        <w:t>листерами</w:t>
-      </w:r>
-      <w:proofErr w:type="spellEnd"/>
-      <w:r>
-        <w:rPr>
-          <w:rFonts w:ascii="Arial" w:eastAsia="Times New Roman" w:hAnsi="Arial" w:cs="Arial"/>
-          <w:sz w:val="24"/>
-          <w:szCs w:val="24"/>
-        </w:rPr>
-        <w:t xml:space="preserve"> посчитайте средний доход на пользователя </w:t>
-      </w:r>
-    </w:p>
-    <w:p>
-      <w:pPr>
-        <w:spacing w:after="0" w:line="240" w:lineRule="auto"/>
-        <w:rPr>
-          <w:rFonts w:ascii="Arial" w:eastAsia="Times New Roman" w:hAnsi="Arial" w:cs="Arial"/>
-          <w:sz w:val="20"/>
-          <w:szCs w:val="20"/>
-        </w:rPr>
-      </w:pPr>
-      <w:r>
-        <w:rPr>
-          <w:rFonts w:ascii="Arial" w:eastAsia="Times New Roman" w:hAnsi="Arial" w:cs="Arial"/>
-          <w:sz w:val="20"/>
-          <w:szCs w:val="20"/>
-        </w:rPr>
-        <w:lastRenderedPageBreak/>
+        <w:t>По датасету с листерами посчитайте средний доход на пользователя </w:t>
+      </w:r>
+    </w:p>
+    <w:p>
+      <w:pPr>
+        <w:spacing w:after="0" w:line="240" w:lineRule="auto"/>
+        <w:rPr>
+          <w:rFonts w:ascii="Arial" w:eastAsia="Times New Roman" w:hAnsi="Arial" w:cs="Arial"/>
+          <w:sz w:val="20"/>
+          <w:szCs w:val="20"/>
+        </w:rPr>
+      </w:pPr>
+      <w:r>
+        <w:rPr>
+          <w:rFonts w:ascii="Arial" w:eastAsia="Times New Roman" w:hAnsi="Arial" w:cs="Arial"/>
+          <w:sz w:val="20"/>
+          <w:szCs w:val="20"/>
+        </w:rPr>
         <w:object w:dxaOrig="1440" w:dyaOrig="1440" w14:anchorId="1314A003">
           <v:shape id="_x0000_i1172" type="#_x0000_t75" style="width:20.15pt;height:17.85pt" o:ole="">
             <v:imagedata r:id="rId7" o:title=""/>
@@ -2080,10 +1780,10 @@
           <w:szCs w:val="20"/>
         </w:rPr>
         <w:object w:dxaOrig="1440" w:dyaOrig="1440" w14:anchorId="194B3E53">
-          <v:shape id="_x0000_i1288" type="#_x0000_t75" style="width:20.15pt;height:17.85pt" o:ole="">
+          <v:shape id="_x0000_i1175" type="#_x0000_t75" style="width:20.15pt;height:17.85pt" o:ole="">
             <v:imagedata r:id="rId7" o:title=""/>
           </v:shape>
-          <w:control r:id="rId35" w:name="DefaultOcxName43" w:shapeid="_x0000_i1288"/>
+          <w:control r:id="rId35" w:name="DefaultOcxName43" w:shapeid="_x0000_i1175"/>
         </w:object>
       </w:r>
       <w:r>
@@ -2280,25 +1980,7 @@
           <w:sz w:val="24"/>
           <w:szCs w:val="24"/>
         </w:rPr>
-        <w:t xml:space="preserve">По датасету с </w:t>
-      </w:r>
-      <w:proofErr w:type="spellStart"/>
-      <w:r>
-        <w:rPr>
-          <w:rFonts w:ascii="Arial" w:eastAsia="Times New Roman" w:hAnsi="Arial" w:cs="Arial"/>
-          <w:sz w:val="24"/>
-          <w:szCs w:val="24"/>
-        </w:rPr>
-        <w:t>листерами</w:t>
-      </w:r>
-      <w:proofErr w:type="spellEnd"/>
-      <w:r>
-        <w:rPr>
-          <w:rFonts w:ascii="Arial" w:eastAsia="Times New Roman" w:hAnsi="Arial" w:cs="Arial"/>
-          <w:sz w:val="24"/>
-          <w:szCs w:val="24"/>
-        </w:rPr>
-        <w:t xml:space="preserve"> посчитайте медиану возраста пользователя </w:t>
+        <w:t>По датасету с листерами посчитайте медиану возраста пользователя </w:t>
       </w:r>
     </w:p>
     <w:p>
@@ -2546,43 +2228,7 @@
           <w:sz w:val="20"/>
           <w:szCs w:val="20"/>
         </w:rPr>
-        <w:t>Ящик с усами (</w:t>
-      </w:r>
-      <w:proofErr w:type="spellStart"/>
-      <w:r>
-        <w:rPr>
-          <w:rFonts w:ascii="Arial" w:eastAsia="Times New Roman" w:hAnsi="Arial" w:cs="Arial"/>
-          <w:sz w:val="20"/>
-          <w:szCs w:val="20"/>
-        </w:rPr>
-        <w:t>box</w:t>
-      </w:r>
-      <w:proofErr w:type="spellEnd"/>
-      <w:r>
-        <w:rPr>
-          <w:rFonts w:ascii="Arial" w:eastAsia="Times New Roman" w:hAnsi="Arial" w:cs="Arial"/>
-          <w:sz w:val="20"/>
-          <w:szCs w:val="20"/>
-        </w:rPr>
-        <w:t xml:space="preserve"> </w:t>
-      </w:r>
-      <w:proofErr w:type="spellStart"/>
-      <w:r>
-        <w:rPr>
-          <w:rFonts w:ascii="Arial" w:eastAsia="Times New Roman" w:hAnsi="Arial" w:cs="Arial"/>
-          <w:sz w:val="20"/>
-          <w:szCs w:val="20"/>
-        </w:rPr>
-        <w:t>plot</w:t>
-      </w:r>
-      <w:proofErr w:type="spellEnd"/>
-      <w:r>
-        <w:rPr>
-          <w:rFonts w:ascii="Arial" w:eastAsia="Times New Roman" w:hAnsi="Arial" w:cs="Arial"/>
-          <w:sz w:val="20"/>
-          <w:szCs w:val="20"/>
-        </w:rPr>
-        <w:t>)</w:t>
+        <w:t>Ящик с усами (box plot)</w:t>
       </w:r>
     </w:p>
     <w:p>
@@ -2841,6 +2487,7 @@
           <w:sz w:val="20"/>
           <w:szCs w:val="20"/>
         </w:rPr>
+        <w:lastRenderedPageBreak/>
         <w:object w:dxaOrig="1440" w:dyaOrig="1440" w14:anchorId="24A2B157">
           <v:shape id="_x0000_i1217" type="#_x0000_t75" style="width:20.15pt;height:17.85pt" o:ole="">
             <v:imagedata r:id="rId7" o:title=""/>
@@ -2931,12 +2578,11 @@
           <w:sz w:val="20"/>
           <w:szCs w:val="20"/>
         </w:rPr>
-        <w:lastRenderedPageBreak/>
         <w:object w:dxaOrig="1440" w:dyaOrig="1440" w14:anchorId="4D226C1D">
-          <v:shape id="_x0000_i1287" type="#_x0000_t75" style="width:20.15pt;height:17.85pt" o:ole="">
+          <v:shape id="_x0000_i1220" type="#_x0000_t75" style="width:20.15pt;height:17.85pt" o:ole="">
             <v:imagedata r:id="rId14" o:title=""/>
           </v:shape>
-          <w:control r:id="rId54" w:name="DefaultOcxName612" w:shapeid="_x0000_i1287"/>
+          <w:control r:id="rId54" w:name="DefaultOcxName612" w:shapeid="_x0000_i1220"/>
         </w:object>
       </w:r>
       <w:r>
@@ -3263,6 +2909,7 @@
           <w:sz w:val="20"/>
           <w:szCs w:val="20"/>
         </w:rPr>
+        <w:lastRenderedPageBreak/>
         <w:object w:dxaOrig="1440" w:dyaOrig="1440" w14:anchorId="0BF81828">
           <v:shape id="_x0000_i1229" type="#_x0000_t75" style="width:20.15pt;height:17.85pt" o:ole="">
             <v:imagedata r:id="rId7" o:title=""/>
@@ -3350,12 +2997,11 @@
           <w:sz w:val="20"/>
           <w:szCs w:val="20"/>
         </w:rPr>
-        <w:lastRenderedPageBreak/>
         <w:object w:dxaOrig="1440" w:dyaOrig="1440" w14:anchorId="1D3F2090">
-          <v:shape id="_x0000_i1350" type="#_x0000_t75" style="width:20.15pt;height:17.85pt" o:ole="">
+          <v:shape id="_x0000_i1232" type="#_x0000_t75" style="width:20.15pt;height:17.85pt" o:ole="">
             <v:imagedata r:id="rId14" o:title=""/>
           </v:shape>
-          <w:control r:id="rId62" w:name="DefaultOcxName46121" w:shapeid="_x0000_i1350"/>
+          <w:control r:id="rId62" w:name="DefaultOcxName46121" w:shapeid="_x0000_i1232"/>
         </w:object>
       </w:r>
       <w:r>
@@ -3543,25 +3189,7 @@
           <w:sz w:val="24"/>
           <w:szCs w:val="24"/>
         </w:rPr>
-        <w:t xml:space="preserve">14. На каком графике можно посчитать </w:t>
-      </w:r>
-      <w:proofErr w:type="spellStart"/>
-      <w:r>
-        <w:rPr>
-          <w:rFonts w:ascii="Arial" w:eastAsia="Times New Roman" w:hAnsi="Arial" w:cs="Arial"/>
-          <w:sz w:val="24"/>
-          <w:szCs w:val="24"/>
-        </w:rPr>
-        <w:t>коррелцияю</w:t>
-      </w:r>
-      <w:proofErr w:type="spellEnd"/>
-      <w:r>
-        <w:rPr>
-          <w:rFonts w:ascii="Arial" w:eastAsia="Times New Roman" w:hAnsi="Arial" w:cs="Arial"/>
-          <w:sz w:val="24"/>
-          <w:szCs w:val="24"/>
-        </w:rPr>
-        <w:t>?</w:t>
+        <w:t>14. На каком графике можно посчитать коррелцияю?</w:t>
       </w:r>
       <w:r>
         <w:rPr>
@@ -3595,6 +3223,7 @@
           <w:sz w:val="20"/>
           <w:szCs w:val="20"/>
         </w:rPr>
+        <w:lastRenderedPageBreak/>
         <w:object w:dxaOrig="1440" w:dyaOrig="1440" w14:anchorId="796A37B6">
           <v:shape id="_x0000_i1238" type="#_x0000_t75" style="width:20.15pt;height:17.85pt" o:ole="">
             <v:imagedata r:id="rId47" o:title=""/>
@@ -3674,7 +3303,6 @@
           <w:sz w:val="20"/>
           <w:szCs w:val="20"/>
         </w:rPr>
-        <w:lastRenderedPageBreak/>
         <w:object w:dxaOrig="1440" w:dyaOrig="1440" w14:anchorId="7AE828AA">
           <v:shape id="_x0000_i1241" type="#_x0000_t75" style="width:20.15pt;height:17.85pt" o:ole="">
             <v:imagedata r:id="rId44" o:title=""/>
@@ -3833,6 +3461,7 @@
           <w:sz w:val="20"/>
           <w:szCs w:val="20"/>
         </w:rPr>
+        <w:lastRenderedPageBreak/>
         <w:object w:dxaOrig="1440" w:dyaOrig="1440" w14:anchorId="6C1F0A0B">
           <v:shape id="_x0000_i1247" type="#_x0000_t75" style="width:20.15pt;height:17.85pt" o:ole="">
             <v:imagedata r:id="rId44" o:title=""/>
@@ -3930,25 +3559,7 @@
           <w:sz w:val="24"/>
           <w:szCs w:val="24"/>
         </w:rPr>
-        <w:t>15. Что значит, если при проверке гипотез мы получили p-</w:t>
-      </w:r>
-      <w:proofErr w:type="spellStart"/>
-      <w:r>
-        <w:rPr>
-          <w:rFonts w:ascii="Arial" w:eastAsia="Times New Roman" w:hAnsi="Arial" w:cs="Arial"/>
-          <w:sz w:val="24"/>
-          <w:szCs w:val="24"/>
-        </w:rPr>
-        <w:t>value</w:t>
-      </w:r>
-      <w:proofErr w:type="spellEnd"/>
-      <w:r>
-        <w:rPr>
-          <w:rFonts w:ascii="Arial" w:eastAsia="Times New Roman" w:hAnsi="Arial" w:cs="Arial"/>
-          <w:sz w:val="24"/>
-          <w:szCs w:val="24"/>
-        </w:rPr>
-        <w:t xml:space="preserve"> = 0.05? </w:t>
+        <w:t>15. Что значит, если при проверке гипотез мы получили p-value = 0.05? </w:t>
       </w:r>
     </w:p>
     <w:p>
@@ -4028,7 +3639,6 @@
           <w:sz w:val="20"/>
           <w:szCs w:val="20"/>
         </w:rPr>
-        <w:lastRenderedPageBreak/>
         <w:object w:dxaOrig="1440" w:dyaOrig="1440" w14:anchorId="75F4D4BF">
           <v:shape id="_x0000_i1256" type="#_x0000_t75" style="width:20.15pt;height:17.85pt" o:ole="">
             <v:imagedata r:id="rId7" o:title=""/>
@@ -4654,27 +4264,7 @@
           <w:sz w:val="24"/>
           <w:szCs w:val="24"/>
         </w:rPr>
-        <w:t xml:space="preserve"> При уровне значимости 5% можно отклонить нулевую гипотезу и с уверенностью </w:t>
-      </w:r>
-      <w:proofErr w:type="gramStart"/>
-      <w:r>
-        <w:rPr>
-          <w:rFonts w:ascii="Arial" w:eastAsia="Times New Roman" w:hAnsi="Arial" w:cs="Arial"/>
-          <w:color w:val="FF0000"/>
-          <w:sz w:val="24"/>
-          <w:szCs w:val="24"/>
-        </w:rPr>
-        <w:t>сказать</w:t>
-      </w:r>
-      <w:proofErr w:type="gramEnd"/>
-      <w:r>
-        <w:rPr>
-          <w:rFonts w:ascii="Arial" w:eastAsia="Times New Roman" w:hAnsi="Arial" w:cs="Arial"/>
-          <w:color w:val="FF0000"/>
-          <w:sz w:val="24"/>
-          <w:szCs w:val="24"/>
-        </w:rPr>
-        <w:t xml:space="preserve"> что у тестовой группы конверсия повысилась.</w:t>
+        <w:t xml:space="preserve"> При уровне значимости 5% можно отклонить нулевую гипотезу и с уверенностью сказать что у тестовой группы конверсия повысилась.</w:t>
       </w:r>
       <w:r>
         <w:rPr>
@@ -5880,7 +5470,6 @@
   <w:style w:type="character" w:default="1" w:styleId="a0">
     <w:name w:val="Default Paragraph Font"/>
     <w:uiPriority w:val="1"/>
-    <w:semiHidden/>
     <w:unhideWhenUsed/>
   </w:style>
   <w:style w:type="table" w:default="1" w:styleId="a1">

</xml_diff>